<commit_message>
Deployed app on github server successfully
</commit_message>
<xml_diff>
--- a/CONNECT 4 Project writeup.docx
+++ b/CONNECT 4 Project writeup.docx
@@ -17,7 +17,6 @@
           <w:u w:val="single"/>
         </w:rPr>
       </w:pPr>
-      <w:bookmarkStart w:id="0" w:name="_GoBack"/>
       <w:r>
         <w:rPr>
           <w:rFonts w:ascii="Lato-Regular" w:hAnsi="Lato-Regular" w:cs="Lato-Regular"/>
@@ -26,60 +25,9 @@
           <w:szCs w:val="28"/>
           <w:u w:val="single"/>
         </w:rPr>
-        <w:t xml:space="preserve">Mandatory Exercise 4 </w:t>
-      </w:r>
-      <w:r>
-        <w:rPr>
-          <w:rFonts w:ascii="Lato-Regular" w:hAnsi="Lato-Regular" w:cs="Lato-Regular"/>
-          <w:b/>
-          <w:sz w:val="28"/>
-          <w:szCs w:val="28"/>
-          <w:u w:val="single"/>
-        </w:rPr>
-        <w:t>–</w:t>
-      </w:r>
-      <w:r>
-        <w:rPr>
-          <w:rFonts w:ascii="Lato-Regular" w:hAnsi="Lato-Regular" w:cs="Lato-Regular"/>
-          <w:b/>
-          <w:sz w:val="28"/>
-          <w:szCs w:val="28"/>
-          <w:u w:val="single"/>
-        </w:rPr>
-        <w:t xml:space="preserve"> Advanced</w:t>
-      </w:r>
-      <w:r>
-        <w:rPr>
-          <w:rFonts w:ascii="Lato-Regular" w:hAnsi="Lato-Regular" w:cs="Lato-Regular"/>
-          <w:b/>
-          <w:sz w:val="28"/>
-          <w:szCs w:val="28"/>
-          <w:u w:val="single"/>
-        </w:rPr>
-        <w:t xml:space="preserve"> </w:t>
-      </w:r>
-      <w:r>
-        <w:rPr>
-          <w:rFonts w:ascii="Lato-Regular" w:hAnsi="Lato-Regular" w:cs="Lato-Regular"/>
-          <w:b/>
-          <w:sz w:val="28"/>
-          <w:szCs w:val="28"/>
-          <w:u w:val="single"/>
-        </w:rPr>
-        <w:t>JavaScript with React</w:t>
-      </w:r>
-      <w:r>
-        <w:rPr>
-          <w:rFonts w:ascii="Lato-Regular" w:hAnsi="Lato-Regular" w:cs="Lato-Regular"/>
-          <w:b/>
-          <w:sz w:val="28"/>
-          <w:szCs w:val="28"/>
-          <w:u w:val="single"/>
-        </w:rPr>
-        <w:t xml:space="preserve"> – CONNECT 4</w:t>
-      </w:r>
-    </w:p>
-    <w:bookmarkEnd w:id="0"/>
+        <w:t>Mandatory Exercise 4 – Advanced JavaScript with React – CONNECT 4</w:t>
+      </w:r>
+    </w:p>
     <w:p>
       <w:pPr>
         <w:autoSpaceDE w:val="0"/>
@@ -252,15 +200,7 @@
           <w:sz w:val="24"/>
           <w:szCs w:val="24"/>
         </w:rPr>
-        <w:t xml:space="preserve"> install create-react-app mandatory-advanced-js</w:t>
-      </w:r>
-      <w:r>
-        <w:rPr>
-          <w:rFonts w:cstheme="minorHAnsi"/>
-          <w:sz w:val="24"/>
-          <w:szCs w:val="24"/>
-        </w:rPr>
-        <w:t>4</w:t>
+        <w:t xml:space="preserve"> install create-react-app mandatory-advanced-js4</w:t>
       </w:r>
     </w:p>
     <w:p>
@@ -308,23 +248,7 @@
           <w:sz w:val="24"/>
           <w:szCs w:val="24"/>
         </w:rPr>
-        <w:t>cd mandatory-advanced-js</w:t>
-      </w:r>
-      <w:r>
-        <w:rPr>
-          <w:rFonts w:cstheme="minorHAnsi"/>
-          <w:sz w:val="24"/>
-          <w:szCs w:val="24"/>
-        </w:rPr>
-        <w:t>4</w:t>
-      </w:r>
-      <w:r>
-        <w:rPr>
-          <w:rFonts w:cstheme="minorHAnsi"/>
-          <w:sz w:val="24"/>
-          <w:szCs w:val="24"/>
-        </w:rPr>
-        <w:t>/</w:t>
+        <w:t>cd mandatory-advanced-js4/</w:t>
       </w:r>
     </w:p>
     <w:p>
@@ -497,23 +421,7 @@
           <w:sz w:val="24"/>
           <w:szCs w:val="24"/>
         </w:rPr>
-        <w:t>/mandatory-advanced-js</w:t>
-      </w:r>
-      <w:r>
-        <w:rPr>
-          <w:rFonts w:cstheme="minorHAnsi"/>
-          <w:sz w:val="24"/>
-          <w:szCs w:val="24"/>
-        </w:rPr>
-        <w:t>4</w:t>
-      </w:r>
-      <w:r>
-        <w:rPr>
-          <w:rFonts w:cstheme="minorHAnsi"/>
-          <w:sz w:val="24"/>
-          <w:szCs w:val="24"/>
-        </w:rPr>
-        <w:t>.git</w:t>
+        <w:t>/mandatory-advanced-js4.git</w:t>
       </w:r>
       <w:proofErr w:type="gramEnd"/>
     </w:p>
@@ -2317,18 +2225,7 @@
           <w:szCs w:val="24"/>
           <w:u w:val="single"/>
         </w:rPr>
-        <w:t xml:space="preserve">React with </w:t>
-      </w:r>
-      <w:r>
-        <w:rPr>
-          <w:rFonts w:cstheme="minorHAnsi"/>
-          <w:b/>
-          <w:color w:val="FF0000"/>
-          <w:sz w:val="24"/>
-          <w:szCs w:val="24"/>
-          <w:u w:val="single"/>
-        </w:rPr>
-        <w:t>Font Awesome</w:t>
+        <w:t>React with Font Awesome</w:t>
       </w:r>
     </w:p>
     <w:p>
@@ -3185,18 +3082,7 @@
           <w:szCs w:val="24"/>
           <w:u w:val="single"/>
         </w:rPr>
-        <w:t xml:space="preserve">React with </w:t>
-      </w:r>
-      <w:r>
-        <w:rPr>
-          <w:rFonts w:cstheme="minorHAnsi"/>
-          <w:b/>
-          <w:color w:val="FF0000"/>
-          <w:sz w:val="24"/>
-          <w:szCs w:val="24"/>
-          <w:u w:val="single"/>
-        </w:rPr>
-        <w:t>Google fonts</w:t>
+        <w:t>React with Google fonts</w:t>
       </w:r>
     </w:p>
     <w:p>
@@ -3580,21 +3466,3002 @@
     </w:p>
     <w:p>
       <w:pPr>
+        <w:pStyle w:val="ListParagraph"/>
+        <w:numPr>
+          <w:ilvl w:val="0"/>
+          <w:numId w:val="1"/>
+        </w:numPr>
         <w:rPr>
           <w:rFonts w:cstheme="minorHAnsi"/>
-          <w:sz w:val="24"/>
-          <w:szCs w:val="24"/>
-        </w:rPr>
-      </w:pPr>
-    </w:p>
-    <w:p>
-      <w:pPr>
+          <w:b/>
+          <w:color w:val="FF0000"/>
+          <w:sz w:val="24"/>
+          <w:szCs w:val="24"/>
+        </w:rPr>
+      </w:pPr>
+      <w:r>
         <w:rPr>
           <w:rFonts w:cstheme="minorHAnsi"/>
-          <w:sz w:val="24"/>
-          <w:szCs w:val="24"/>
-        </w:rPr>
-      </w:pPr>
+          <w:b/>
+          <w:color w:val="FF0000"/>
+          <w:sz w:val="24"/>
+          <w:szCs w:val="24"/>
+        </w:rPr>
+        <w:t xml:space="preserve">Deploying on </w:t>
+      </w:r>
+      <w:proofErr w:type="spellStart"/>
+      <w:r>
+        <w:rPr>
+          <w:rFonts w:cstheme="minorHAnsi"/>
+          <w:b/>
+          <w:color w:val="FF0000"/>
+          <w:sz w:val="24"/>
+          <w:szCs w:val="24"/>
+        </w:rPr>
+        <w:t>github</w:t>
+      </w:r>
+      <w:proofErr w:type="spellEnd"/>
+      <w:r>
+        <w:rPr>
+          <w:rFonts w:cstheme="minorHAnsi"/>
+          <w:b/>
+          <w:color w:val="FF0000"/>
+          <w:sz w:val="24"/>
+          <w:szCs w:val="24"/>
+        </w:rPr>
+        <w:t xml:space="preserve"> server:</w:t>
+      </w:r>
+    </w:p>
+    <w:p>
+      <w:hyperlink r:id="rId13" w:history="1">
+        <w:r>
+          <w:rPr>
+            <w:rStyle w:val="Hyperlink"/>
+          </w:rPr>
+          <w:t>https://reactgo.com/deploy-react-app-github-pages/</w:t>
+        </w:r>
+      </w:hyperlink>
+    </w:p>
+    <w:p>
+      <w:pPr>
+        <w:pStyle w:val="Heading3"/>
+        <w:shd w:val="clear" w:color="auto" w:fill="FFFFFF"/>
+        <w:ind w:firstLine="720"/>
+        <w:rPr>
+          <w:rFonts w:ascii="Segoe UI" w:hAnsi="Segoe UI" w:cs="Segoe UI"/>
+          <w:b/>
+        </w:rPr>
+      </w:pPr>
+      <w:r>
+        <w:rPr>
+          <w:rFonts w:ascii="Segoe UI" w:hAnsi="Segoe UI" w:cs="Segoe UI"/>
+          <w:b/>
+        </w:rPr>
+        <w:lastRenderedPageBreak/>
+        <w:t>1. Add homepage</w:t>
+      </w:r>
+    </w:p>
+    <w:p>
+      <w:pPr>
+        <w:rPr>
+          <w:b/>
+        </w:rPr>
+      </w:pPr>
+      <w:proofErr w:type="spellStart"/>
+      <w:proofErr w:type="gramStart"/>
+      <w:r>
+        <w:rPr>
+          <w:b/>
+        </w:rPr>
+        <w:t>package.json</w:t>
+      </w:r>
+      <w:proofErr w:type="spellEnd"/>
+      <w:proofErr w:type="gramEnd"/>
+    </w:p>
+    <w:p>
+      <w:pPr>
+        <w:shd w:val="clear" w:color="auto" w:fill="002240"/>
+        <w:spacing w:after="0" w:line="285" w:lineRule="atLeast"/>
+        <w:rPr>
+          <w:rFonts w:ascii="Consolas" w:eastAsia="Times New Roman" w:hAnsi="Consolas" w:cs="Times New Roman"/>
+          <w:color w:val="FFFFFF"/>
+          <w:sz w:val="21"/>
+          <w:szCs w:val="21"/>
+        </w:rPr>
+      </w:pPr>
+      <w:r>
+        <w:rPr>
+          <w:rFonts w:ascii="Consolas" w:eastAsia="Times New Roman" w:hAnsi="Consolas" w:cs="Times New Roman"/>
+          <w:color w:val="FFFFFF"/>
+          <w:sz w:val="21"/>
+          <w:szCs w:val="21"/>
+        </w:rPr>
+        <w:t>{</w:t>
+      </w:r>
+    </w:p>
+    <w:p>
+      <w:pPr>
+        <w:shd w:val="clear" w:color="auto" w:fill="002240"/>
+        <w:spacing w:after="0" w:line="285" w:lineRule="atLeast"/>
+        <w:rPr>
+          <w:rFonts w:ascii="Consolas" w:eastAsia="Times New Roman" w:hAnsi="Consolas" w:cs="Times New Roman"/>
+          <w:color w:val="FF0000"/>
+          <w:sz w:val="21"/>
+          <w:szCs w:val="21"/>
+        </w:rPr>
+      </w:pPr>
+      <w:r>
+        <w:rPr>
+          <w:rFonts w:ascii="Consolas" w:eastAsia="Times New Roman" w:hAnsi="Consolas" w:cs="Times New Roman"/>
+          <w:color w:val="FFFFFF"/>
+          <w:sz w:val="21"/>
+          <w:szCs w:val="21"/>
+        </w:rPr>
+        <w:t xml:space="preserve">  </w:t>
+      </w:r>
+      <w:r>
+        <w:rPr>
+          <w:rFonts w:ascii="Consolas" w:eastAsia="Times New Roman" w:hAnsi="Consolas" w:cs="Times New Roman"/>
+          <w:color w:val="FF0000"/>
+          <w:sz w:val="21"/>
+          <w:szCs w:val="21"/>
+        </w:rPr>
+        <w:t>"homepage": "https://truptigaonkar.github.io/mandatory-advanced-js4",</w:t>
+      </w:r>
+    </w:p>
+    <w:p>
+      <w:pPr>
+        <w:shd w:val="clear" w:color="auto" w:fill="002240"/>
+        <w:spacing w:after="0" w:line="285" w:lineRule="atLeast"/>
+        <w:rPr>
+          <w:rFonts w:ascii="Consolas" w:eastAsia="Times New Roman" w:hAnsi="Consolas" w:cs="Times New Roman"/>
+          <w:color w:val="FFFFFF"/>
+          <w:sz w:val="21"/>
+          <w:szCs w:val="21"/>
+        </w:rPr>
+      </w:pPr>
+      <w:r>
+        <w:rPr>
+          <w:rFonts w:ascii="Consolas" w:eastAsia="Times New Roman" w:hAnsi="Consolas" w:cs="Times New Roman"/>
+          <w:color w:val="FFFFFF"/>
+          <w:sz w:val="21"/>
+          <w:szCs w:val="21"/>
+        </w:rPr>
+        <w:t xml:space="preserve">  </w:t>
+      </w:r>
+      <w:r>
+        <w:rPr>
+          <w:rFonts w:ascii="Consolas" w:eastAsia="Times New Roman" w:hAnsi="Consolas" w:cs="Times New Roman"/>
+          <w:color w:val="80FFBB"/>
+          <w:sz w:val="21"/>
+          <w:szCs w:val="21"/>
+        </w:rPr>
+        <w:t>"name"</w:t>
+      </w:r>
+      <w:r>
+        <w:rPr>
+          <w:rFonts w:ascii="Consolas" w:eastAsia="Times New Roman" w:hAnsi="Consolas" w:cs="Times New Roman"/>
+          <w:color w:val="FFFFFF"/>
+          <w:sz w:val="21"/>
+          <w:szCs w:val="21"/>
+        </w:rPr>
+        <w:t>: "mandatory-advanced-js4",</w:t>
+      </w:r>
+    </w:p>
+    <w:p>
+      <w:pPr>
+        <w:shd w:val="clear" w:color="auto" w:fill="002240"/>
+        <w:spacing w:after="0" w:line="285" w:lineRule="atLeast"/>
+        <w:rPr>
+          <w:rFonts w:ascii="Consolas" w:eastAsia="Times New Roman" w:hAnsi="Consolas" w:cs="Times New Roman"/>
+          <w:color w:val="FFFFFF"/>
+          <w:sz w:val="21"/>
+          <w:szCs w:val="21"/>
+        </w:rPr>
+      </w:pPr>
+      <w:r>
+        <w:rPr>
+          <w:rFonts w:ascii="Consolas" w:eastAsia="Times New Roman" w:hAnsi="Consolas" w:cs="Times New Roman"/>
+          <w:color w:val="FFFFFF"/>
+          <w:sz w:val="21"/>
+          <w:szCs w:val="21"/>
+        </w:rPr>
+        <w:t xml:space="preserve">  </w:t>
+      </w:r>
+      <w:r>
+        <w:rPr>
+          <w:rFonts w:ascii="Consolas" w:eastAsia="Times New Roman" w:hAnsi="Consolas" w:cs="Times New Roman"/>
+          <w:color w:val="80FFBB"/>
+          <w:sz w:val="21"/>
+          <w:szCs w:val="21"/>
+        </w:rPr>
+        <w:t>"version"</w:t>
+      </w:r>
+      <w:r>
+        <w:rPr>
+          <w:rFonts w:ascii="Consolas" w:eastAsia="Times New Roman" w:hAnsi="Consolas" w:cs="Times New Roman"/>
+          <w:color w:val="FFFFFF"/>
+          <w:sz w:val="21"/>
+          <w:szCs w:val="21"/>
+        </w:rPr>
+        <w:t>: "0.1.0",</w:t>
+      </w:r>
+    </w:p>
+    <w:p>
+      <w:pPr>
+        <w:shd w:val="clear" w:color="auto" w:fill="002240"/>
+        <w:spacing w:after="0" w:line="285" w:lineRule="atLeast"/>
+        <w:rPr>
+          <w:rFonts w:ascii="Consolas" w:eastAsia="Times New Roman" w:hAnsi="Consolas" w:cs="Times New Roman"/>
+          <w:color w:val="FFFFFF"/>
+          <w:sz w:val="21"/>
+          <w:szCs w:val="21"/>
+        </w:rPr>
+      </w:pPr>
+      <w:r>
+        <w:rPr>
+          <w:rFonts w:ascii="Consolas" w:eastAsia="Times New Roman" w:hAnsi="Consolas" w:cs="Times New Roman"/>
+          <w:color w:val="FFFFFF"/>
+          <w:sz w:val="21"/>
+          <w:szCs w:val="21"/>
+        </w:rPr>
+        <w:t xml:space="preserve">  </w:t>
+      </w:r>
+      <w:r>
+        <w:rPr>
+          <w:rFonts w:ascii="Consolas" w:eastAsia="Times New Roman" w:hAnsi="Consolas" w:cs="Times New Roman"/>
+          <w:color w:val="80FFBB"/>
+          <w:sz w:val="21"/>
+          <w:szCs w:val="21"/>
+        </w:rPr>
+        <w:t>"private"</w:t>
+      </w:r>
+      <w:r>
+        <w:rPr>
+          <w:rFonts w:ascii="Consolas" w:eastAsia="Times New Roman" w:hAnsi="Consolas" w:cs="Times New Roman"/>
+          <w:color w:val="FFFFFF"/>
+          <w:sz w:val="21"/>
+          <w:szCs w:val="21"/>
+        </w:rPr>
+        <w:t xml:space="preserve">: </w:t>
+      </w:r>
+      <w:r>
+        <w:rPr>
+          <w:rFonts w:ascii="Consolas" w:eastAsia="Times New Roman" w:hAnsi="Consolas" w:cs="Times New Roman"/>
+          <w:color w:val="FF628C"/>
+          <w:sz w:val="21"/>
+          <w:szCs w:val="21"/>
+        </w:rPr>
+        <w:t>true</w:t>
+      </w:r>
+      <w:r>
+        <w:rPr>
+          <w:rFonts w:ascii="Consolas" w:eastAsia="Times New Roman" w:hAnsi="Consolas" w:cs="Times New Roman"/>
+          <w:color w:val="FFFFFF"/>
+          <w:sz w:val="21"/>
+          <w:szCs w:val="21"/>
+        </w:rPr>
+        <w:t>,</w:t>
+      </w:r>
+    </w:p>
+    <w:p>
+      <w:pPr>
+        <w:shd w:val="clear" w:color="auto" w:fill="002240"/>
+        <w:spacing w:after="0" w:line="285" w:lineRule="atLeast"/>
+        <w:rPr>
+          <w:rFonts w:ascii="Consolas" w:eastAsia="Times New Roman" w:hAnsi="Consolas" w:cs="Times New Roman"/>
+          <w:color w:val="FFFFFF"/>
+          <w:sz w:val="21"/>
+          <w:szCs w:val="21"/>
+        </w:rPr>
+      </w:pPr>
+      <w:r>
+        <w:rPr>
+          <w:rFonts w:ascii="Consolas" w:eastAsia="Times New Roman" w:hAnsi="Consolas" w:cs="Times New Roman"/>
+          <w:color w:val="FFFFFF"/>
+          <w:sz w:val="21"/>
+          <w:szCs w:val="21"/>
+        </w:rPr>
+        <w:t xml:space="preserve">  </w:t>
+      </w:r>
+      <w:r>
+        <w:rPr>
+          <w:rFonts w:ascii="Consolas" w:eastAsia="Times New Roman" w:hAnsi="Consolas" w:cs="Times New Roman"/>
+          <w:color w:val="80FFBB"/>
+          <w:sz w:val="21"/>
+          <w:szCs w:val="21"/>
+        </w:rPr>
+        <w:t>"dependencies"</w:t>
+      </w:r>
+      <w:r>
+        <w:rPr>
+          <w:rFonts w:ascii="Consolas" w:eastAsia="Times New Roman" w:hAnsi="Consolas" w:cs="Times New Roman"/>
+          <w:color w:val="FFFFFF"/>
+          <w:sz w:val="21"/>
+          <w:szCs w:val="21"/>
+        </w:rPr>
+        <w:t>: {</w:t>
+      </w:r>
+    </w:p>
+    <w:p>
+      <w:pPr>
+        <w:shd w:val="clear" w:color="auto" w:fill="002240"/>
+        <w:spacing w:after="0" w:line="285" w:lineRule="atLeast"/>
+        <w:rPr>
+          <w:rFonts w:ascii="Consolas" w:eastAsia="Times New Roman" w:hAnsi="Consolas" w:cs="Times New Roman"/>
+          <w:color w:val="FFFFFF"/>
+          <w:sz w:val="21"/>
+          <w:szCs w:val="21"/>
+        </w:rPr>
+      </w:pPr>
+      <w:r>
+        <w:rPr>
+          <w:rFonts w:ascii="Consolas" w:eastAsia="Times New Roman" w:hAnsi="Consolas" w:cs="Times New Roman"/>
+          <w:color w:val="FFFFFF"/>
+          <w:sz w:val="21"/>
+          <w:szCs w:val="21"/>
+        </w:rPr>
+        <w:t xml:space="preserve">    </w:t>
+      </w:r>
+      <w:r>
+        <w:rPr>
+          <w:rFonts w:ascii="Consolas" w:eastAsia="Times New Roman" w:hAnsi="Consolas" w:cs="Times New Roman"/>
+          <w:color w:val="80FFBB"/>
+          <w:sz w:val="21"/>
+          <w:szCs w:val="21"/>
+        </w:rPr>
+        <w:t>"@material-</w:t>
+      </w:r>
+      <w:proofErr w:type="spellStart"/>
+      <w:r>
+        <w:rPr>
+          <w:rFonts w:ascii="Consolas" w:eastAsia="Times New Roman" w:hAnsi="Consolas" w:cs="Times New Roman"/>
+          <w:color w:val="80FFBB"/>
+          <w:sz w:val="21"/>
+          <w:szCs w:val="21"/>
+        </w:rPr>
+        <w:t>ui</w:t>
+      </w:r>
+      <w:proofErr w:type="spellEnd"/>
+      <w:r>
+        <w:rPr>
+          <w:rFonts w:ascii="Consolas" w:eastAsia="Times New Roman" w:hAnsi="Consolas" w:cs="Times New Roman"/>
+          <w:color w:val="80FFBB"/>
+          <w:sz w:val="21"/>
+          <w:szCs w:val="21"/>
+        </w:rPr>
+        <w:t>/core"</w:t>
+      </w:r>
+      <w:r>
+        <w:rPr>
+          <w:rFonts w:ascii="Consolas" w:eastAsia="Times New Roman" w:hAnsi="Consolas" w:cs="Times New Roman"/>
+          <w:color w:val="FFFFFF"/>
+          <w:sz w:val="21"/>
+          <w:szCs w:val="21"/>
+        </w:rPr>
+        <w:t>: "^3.9.3",</w:t>
+      </w:r>
+    </w:p>
+    <w:p>
+      <w:pPr>
+        <w:shd w:val="clear" w:color="auto" w:fill="002240"/>
+        <w:spacing w:after="0" w:line="285" w:lineRule="atLeast"/>
+        <w:rPr>
+          <w:rFonts w:ascii="Consolas" w:eastAsia="Times New Roman" w:hAnsi="Consolas" w:cs="Times New Roman"/>
+          <w:color w:val="FFFFFF"/>
+          <w:sz w:val="21"/>
+          <w:szCs w:val="21"/>
+        </w:rPr>
+      </w:pPr>
+      <w:r>
+        <w:rPr>
+          <w:rFonts w:ascii="Consolas" w:eastAsia="Times New Roman" w:hAnsi="Consolas" w:cs="Times New Roman"/>
+          <w:color w:val="FFFFFF"/>
+          <w:sz w:val="21"/>
+          <w:szCs w:val="21"/>
+        </w:rPr>
+        <w:t xml:space="preserve">    </w:t>
+      </w:r>
+      <w:r>
+        <w:rPr>
+          <w:rFonts w:ascii="Consolas" w:eastAsia="Times New Roman" w:hAnsi="Consolas" w:cs="Times New Roman"/>
+          <w:color w:val="80FFBB"/>
+          <w:sz w:val="21"/>
+          <w:szCs w:val="21"/>
+        </w:rPr>
+        <w:t>"bootstrap"</w:t>
+      </w:r>
+      <w:r>
+        <w:rPr>
+          <w:rFonts w:ascii="Consolas" w:eastAsia="Times New Roman" w:hAnsi="Consolas" w:cs="Times New Roman"/>
+          <w:color w:val="FFFFFF"/>
+          <w:sz w:val="21"/>
+          <w:szCs w:val="21"/>
+        </w:rPr>
+        <w:t>: "^4.3.1",</w:t>
+      </w:r>
+    </w:p>
+    <w:p>
+      <w:pPr>
+        <w:shd w:val="clear" w:color="auto" w:fill="002240"/>
+        <w:spacing w:after="0" w:line="285" w:lineRule="atLeast"/>
+        <w:rPr>
+          <w:rFonts w:ascii="Consolas" w:eastAsia="Times New Roman" w:hAnsi="Consolas" w:cs="Times New Roman"/>
+          <w:color w:val="FFFFFF"/>
+          <w:sz w:val="21"/>
+          <w:szCs w:val="21"/>
+        </w:rPr>
+      </w:pPr>
+      <w:r>
+        <w:rPr>
+          <w:rFonts w:ascii="Consolas" w:eastAsia="Times New Roman" w:hAnsi="Consolas" w:cs="Times New Roman"/>
+          <w:color w:val="FFFFFF"/>
+          <w:sz w:val="21"/>
+          <w:szCs w:val="21"/>
+        </w:rPr>
+        <w:t xml:space="preserve">    </w:t>
+      </w:r>
+      <w:r>
+        <w:rPr>
+          <w:rFonts w:ascii="Consolas" w:eastAsia="Times New Roman" w:hAnsi="Consolas" w:cs="Times New Roman"/>
+          <w:color w:val="80FFBB"/>
+          <w:sz w:val="21"/>
+          <w:szCs w:val="21"/>
+        </w:rPr>
+        <w:t>"font-awesome"</w:t>
+      </w:r>
+      <w:r>
+        <w:rPr>
+          <w:rFonts w:ascii="Consolas" w:eastAsia="Times New Roman" w:hAnsi="Consolas" w:cs="Times New Roman"/>
+          <w:color w:val="FFFFFF"/>
+          <w:sz w:val="21"/>
+          <w:szCs w:val="21"/>
+        </w:rPr>
+        <w:t>: "^4.7.0",</w:t>
+      </w:r>
+    </w:p>
+    <w:p>
+      <w:pPr>
+        <w:shd w:val="clear" w:color="auto" w:fill="002240"/>
+        <w:spacing w:after="0" w:line="285" w:lineRule="atLeast"/>
+        <w:rPr>
+          <w:rFonts w:ascii="Consolas" w:eastAsia="Times New Roman" w:hAnsi="Consolas" w:cs="Times New Roman"/>
+          <w:color w:val="FFFFFF"/>
+          <w:sz w:val="21"/>
+          <w:szCs w:val="21"/>
+        </w:rPr>
+      </w:pPr>
+      <w:r>
+        <w:rPr>
+          <w:rFonts w:ascii="Consolas" w:eastAsia="Times New Roman" w:hAnsi="Consolas" w:cs="Times New Roman"/>
+          <w:color w:val="FFFFFF"/>
+          <w:sz w:val="21"/>
+          <w:szCs w:val="21"/>
+        </w:rPr>
+        <w:t xml:space="preserve">    </w:t>
+      </w:r>
+      <w:r>
+        <w:rPr>
+          <w:rFonts w:ascii="Consolas" w:eastAsia="Times New Roman" w:hAnsi="Consolas" w:cs="Times New Roman"/>
+          <w:color w:val="80FFBB"/>
+          <w:sz w:val="21"/>
+          <w:szCs w:val="21"/>
+        </w:rPr>
+        <w:t>"</w:t>
+      </w:r>
+      <w:proofErr w:type="spellStart"/>
+      <w:r>
+        <w:rPr>
+          <w:rFonts w:ascii="Consolas" w:eastAsia="Times New Roman" w:hAnsi="Consolas" w:cs="Times New Roman"/>
+          <w:color w:val="80FFBB"/>
+          <w:sz w:val="21"/>
+          <w:szCs w:val="21"/>
+        </w:rPr>
+        <w:t>gh</w:t>
+      </w:r>
+      <w:proofErr w:type="spellEnd"/>
+      <w:r>
+        <w:rPr>
+          <w:rFonts w:ascii="Consolas" w:eastAsia="Times New Roman" w:hAnsi="Consolas" w:cs="Times New Roman"/>
+          <w:color w:val="80FFBB"/>
+          <w:sz w:val="21"/>
+          <w:szCs w:val="21"/>
+        </w:rPr>
+        <w:t>-pages"</w:t>
+      </w:r>
+      <w:r>
+        <w:rPr>
+          <w:rFonts w:ascii="Consolas" w:eastAsia="Times New Roman" w:hAnsi="Consolas" w:cs="Times New Roman"/>
+          <w:color w:val="FFFFFF"/>
+          <w:sz w:val="21"/>
+          <w:szCs w:val="21"/>
+        </w:rPr>
+        <w:t>: "^2.0.1",</w:t>
+      </w:r>
+    </w:p>
+    <w:p>
+      <w:pPr>
+        <w:shd w:val="clear" w:color="auto" w:fill="002240"/>
+        <w:spacing w:after="0" w:line="285" w:lineRule="atLeast"/>
+        <w:rPr>
+          <w:rFonts w:ascii="Consolas" w:eastAsia="Times New Roman" w:hAnsi="Consolas" w:cs="Times New Roman"/>
+          <w:color w:val="FFFFFF"/>
+          <w:sz w:val="21"/>
+          <w:szCs w:val="21"/>
+        </w:rPr>
+      </w:pPr>
+      <w:r>
+        <w:rPr>
+          <w:rFonts w:ascii="Consolas" w:eastAsia="Times New Roman" w:hAnsi="Consolas" w:cs="Times New Roman"/>
+          <w:color w:val="FFFFFF"/>
+          <w:sz w:val="21"/>
+          <w:szCs w:val="21"/>
+        </w:rPr>
+        <w:t xml:space="preserve">    </w:t>
+      </w:r>
+      <w:r>
+        <w:rPr>
+          <w:rFonts w:ascii="Consolas" w:eastAsia="Times New Roman" w:hAnsi="Consolas" w:cs="Times New Roman"/>
+          <w:color w:val="80FFBB"/>
+          <w:sz w:val="21"/>
+          <w:szCs w:val="21"/>
+        </w:rPr>
+        <w:t>"react"</w:t>
+      </w:r>
+      <w:r>
+        <w:rPr>
+          <w:rFonts w:ascii="Consolas" w:eastAsia="Times New Roman" w:hAnsi="Consolas" w:cs="Times New Roman"/>
+          <w:color w:val="FFFFFF"/>
+          <w:sz w:val="21"/>
+          <w:szCs w:val="21"/>
+        </w:rPr>
+        <w:t>: "^16.8.6",</w:t>
+      </w:r>
+    </w:p>
+    <w:p>
+      <w:pPr>
+        <w:shd w:val="clear" w:color="auto" w:fill="002240"/>
+        <w:spacing w:after="0" w:line="285" w:lineRule="atLeast"/>
+        <w:rPr>
+          <w:rFonts w:ascii="Consolas" w:eastAsia="Times New Roman" w:hAnsi="Consolas" w:cs="Times New Roman"/>
+          <w:color w:val="FFFFFF"/>
+          <w:sz w:val="21"/>
+          <w:szCs w:val="21"/>
+        </w:rPr>
+      </w:pPr>
+      <w:r>
+        <w:rPr>
+          <w:rFonts w:ascii="Consolas" w:eastAsia="Times New Roman" w:hAnsi="Consolas" w:cs="Times New Roman"/>
+          <w:color w:val="FFFFFF"/>
+          <w:sz w:val="21"/>
+          <w:szCs w:val="21"/>
+        </w:rPr>
+        <w:t xml:space="preserve">    </w:t>
+      </w:r>
+      <w:r>
+        <w:rPr>
+          <w:rFonts w:ascii="Consolas" w:eastAsia="Times New Roman" w:hAnsi="Consolas" w:cs="Times New Roman"/>
+          <w:color w:val="80FFBB"/>
+          <w:sz w:val="21"/>
+          <w:szCs w:val="21"/>
+        </w:rPr>
+        <w:t>"react-</w:t>
+      </w:r>
+      <w:proofErr w:type="spellStart"/>
+      <w:r>
+        <w:rPr>
+          <w:rFonts w:ascii="Consolas" w:eastAsia="Times New Roman" w:hAnsi="Consolas" w:cs="Times New Roman"/>
+          <w:color w:val="80FFBB"/>
+          <w:sz w:val="21"/>
+          <w:szCs w:val="21"/>
+        </w:rPr>
+        <w:t>dom</w:t>
+      </w:r>
+      <w:proofErr w:type="spellEnd"/>
+      <w:r>
+        <w:rPr>
+          <w:rFonts w:ascii="Consolas" w:eastAsia="Times New Roman" w:hAnsi="Consolas" w:cs="Times New Roman"/>
+          <w:color w:val="80FFBB"/>
+          <w:sz w:val="21"/>
+          <w:szCs w:val="21"/>
+        </w:rPr>
+        <w:t>"</w:t>
+      </w:r>
+      <w:r>
+        <w:rPr>
+          <w:rFonts w:ascii="Consolas" w:eastAsia="Times New Roman" w:hAnsi="Consolas" w:cs="Times New Roman"/>
+          <w:color w:val="FFFFFF"/>
+          <w:sz w:val="21"/>
+          <w:szCs w:val="21"/>
+        </w:rPr>
+        <w:t>: "^16.8.6",</w:t>
+      </w:r>
+    </w:p>
+    <w:p>
+      <w:pPr>
+        <w:shd w:val="clear" w:color="auto" w:fill="002240"/>
+        <w:spacing w:after="0" w:line="285" w:lineRule="atLeast"/>
+        <w:rPr>
+          <w:rFonts w:ascii="Consolas" w:eastAsia="Times New Roman" w:hAnsi="Consolas" w:cs="Times New Roman"/>
+          <w:color w:val="FFFFFF"/>
+          <w:sz w:val="21"/>
+          <w:szCs w:val="21"/>
+        </w:rPr>
+      </w:pPr>
+      <w:r>
+        <w:rPr>
+          <w:rFonts w:ascii="Consolas" w:eastAsia="Times New Roman" w:hAnsi="Consolas" w:cs="Times New Roman"/>
+          <w:color w:val="FFFFFF"/>
+          <w:sz w:val="21"/>
+          <w:szCs w:val="21"/>
+        </w:rPr>
+        <w:t xml:space="preserve">    </w:t>
+      </w:r>
+      <w:r>
+        <w:rPr>
+          <w:rFonts w:ascii="Consolas" w:eastAsia="Times New Roman" w:hAnsi="Consolas" w:cs="Times New Roman"/>
+          <w:color w:val="80FFBB"/>
+          <w:sz w:val="21"/>
+          <w:szCs w:val="21"/>
+        </w:rPr>
+        <w:t>"react-scripts"</w:t>
+      </w:r>
+      <w:r>
+        <w:rPr>
+          <w:rFonts w:ascii="Consolas" w:eastAsia="Times New Roman" w:hAnsi="Consolas" w:cs="Times New Roman"/>
+          <w:color w:val="FFFFFF"/>
+          <w:sz w:val="21"/>
+          <w:szCs w:val="21"/>
+        </w:rPr>
+        <w:t>: "2.1.8",</w:t>
+      </w:r>
+    </w:p>
+    <w:p>
+      <w:pPr>
+        <w:shd w:val="clear" w:color="auto" w:fill="002240"/>
+        <w:spacing w:after="0" w:line="285" w:lineRule="atLeast"/>
+        <w:rPr>
+          <w:rFonts w:ascii="Consolas" w:eastAsia="Times New Roman" w:hAnsi="Consolas" w:cs="Times New Roman"/>
+          <w:color w:val="FFFFFF"/>
+          <w:sz w:val="21"/>
+          <w:szCs w:val="21"/>
+        </w:rPr>
+      </w:pPr>
+      <w:r>
+        <w:rPr>
+          <w:rFonts w:ascii="Consolas" w:eastAsia="Times New Roman" w:hAnsi="Consolas" w:cs="Times New Roman"/>
+          <w:color w:val="FFFFFF"/>
+          <w:sz w:val="21"/>
+          <w:szCs w:val="21"/>
+        </w:rPr>
+        <w:t xml:space="preserve">    </w:t>
+      </w:r>
+      <w:r>
+        <w:rPr>
+          <w:rFonts w:ascii="Consolas" w:eastAsia="Times New Roman" w:hAnsi="Consolas" w:cs="Times New Roman"/>
+          <w:color w:val="80FFBB"/>
+          <w:sz w:val="21"/>
+          <w:szCs w:val="21"/>
+        </w:rPr>
+        <w:t>"</w:t>
+      </w:r>
+      <w:proofErr w:type="spellStart"/>
+      <w:r>
+        <w:rPr>
+          <w:rFonts w:ascii="Consolas" w:eastAsia="Times New Roman" w:hAnsi="Consolas" w:cs="Times New Roman"/>
+          <w:color w:val="80FFBB"/>
+          <w:sz w:val="21"/>
+          <w:szCs w:val="21"/>
+        </w:rPr>
+        <w:t>reactstrap</w:t>
+      </w:r>
+      <w:proofErr w:type="spellEnd"/>
+      <w:r>
+        <w:rPr>
+          <w:rFonts w:ascii="Consolas" w:eastAsia="Times New Roman" w:hAnsi="Consolas" w:cs="Times New Roman"/>
+          <w:color w:val="80FFBB"/>
+          <w:sz w:val="21"/>
+          <w:szCs w:val="21"/>
+        </w:rPr>
+        <w:t>"</w:t>
+      </w:r>
+      <w:r>
+        <w:rPr>
+          <w:rFonts w:ascii="Consolas" w:eastAsia="Times New Roman" w:hAnsi="Consolas" w:cs="Times New Roman"/>
+          <w:color w:val="FFFFFF"/>
+          <w:sz w:val="21"/>
+          <w:szCs w:val="21"/>
+        </w:rPr>
+        <w:t>: "^8.0.0"</w:t>
+      </w:r>
+    </w:p>
+    <w:p>
+      <w:pPr>
+        <w:shd w:val="clear" w:color="auto" w:fill="002240"/>
+        <w:spacing w:after="0" w:line="285" w:lineRule="atLeast"/>
+        <w:rPr>
+          <w:rFonts w:ascii="Consolas" w:eastAsia="Times New Roman" w:hAnsi="Consolas" w:cs="Times New Roman"/>
+          <w:color w:val="FFFFFF"/>
+          <w:sz w:val="21"/>
+          <w:szCs w:val="21"/>
+        </w:rPr>
+      </w:pPr>
+      <w:r>
+        <w:rPr>
+          <w:rFonts w:ascii="Consolas" w:eastAsia="Times New Roman" w:hAnsi="Consolas" w:cs="Times New Roman"/>
+          <w:color w:val="FFFFFF"/>
+          <w:sz w:val="21"/>
+          <w:szCs w:val="21"/>
+        </w:rPr>
+        <w:t xml:space="preserve">  },</w:t>
+      </w:r>
+    </w:p>
+    <w:p>
+      <w:pPr>
+        <w:shd w:val="clear" w:color="auto" w:fill="002240"/>
+        <w:spacing w:after="0" w:line="285" w:lineRule="atLeast"/>
+        <w:rPr>
+          <w:rFonts w:ascii="Consolas" w:eastAsia="Times New Roman" w:hAnsi="Consolas" w:cs="Times New Roman"/>
+          <w:color w:val="FFFFFF"/>
+          <w:sz w:val="21"/>
+          <w:szCs w:val="21"/>
+        </w:rPr>
+      </w:pPr>
+      <w:r>
+        <w:rPr>
+          <w:rFonts w:ascii="Consolas" w:eastAsia="Times New Roman" w:hAnsi="Consolas" w:cs="Times New Roman"/>
+          <w:color w:val="FFFFFF"/>
+          <w:sz w:val="21"/>
+          <w:szCs w:val="21"/>
+        </w:rPr>
+        <w:t xml:space="preserve">  </w:t>
+      </w:r>
+      <w:r>
+        <w:rPr>
+          <w:rFonts w:ascii="Consolas" w:eastAsia="Times New Roman" w:hAnsi="Consolas" w:cs="Times New Roman"/>
+          <w:color w:val="80FFBB"/>
+          <w:sz w:val="21"/>
+          <w:szCs w:val="21"/>
+        </w:rPr>
+        <w:t>"scripts"</w:t>
+      </w:r>
+      <w:r>
+        <w:rPr>
+          <w:rFonts w:ascii="Consolas" w:eastAsia="Times New Roman" w:hAnsi="Consolas" w:cs="Times New Roman"/>
+          <w:color w:val="FFFFFF"/>
+          <w:sz w:val="21"/>
+          <w:szCs w:val="21"/>
+        </w:rPr>
+        <w:t>: {</w:t>
+      </w:r>
+    </w:p>
+    <w:p>
+      <w:pPr>
+        <w:shd w:val="clear" w:color="auto" w:fill="002240"/>
+        <w:spacing w:after="0" w:line="285" w:lineRule="atLeast"/>
+        <w:rPr>
+          <w:rFonts w:ascii="Consolas" w:eastAsia="Times New Roman" w:hAnsi="Consolas" w:cs="Times New Roman"/>
+          <w:color w:val="FFFFFF"/>
+          <w:sz w:val="21"/>
+          <w:szCs w:val="21"/>
+        </w:rPr>
+      </w:pPr>
+      <w:r>
+        <w:rPr>
+          <w:rFonts w:ascii="Consolas" w:eastAsia="Times New Roman" w:hAnsi="Consolas" w:cs="Times New Roman"/>
+          <w:color w:val="FFFFFF"/>
+          <w:sz w:val="21"/>
+          <w:szCs w:val="21"/>
+        </w:rPr>
+        <w:t xml:space="preserve">    </w:t>
+      </w:r>
+      <w:r>
+        <w:rPr>
+          <w:rFonts w:ascii="Consolas" w:eastAsia="Times New Roman" w:hAnsi="Consolas" w:cs="Times New Roman"/>
+          <w:color w:val="80FFBB"/>
+          <w:sz w:val="21"/>
+          <w:szCs w:val="21"/>
+        </w:rPr>
+        <w:t>"</w:t>
+      </w:r>
+      <w:proofErr w:type="spellStart"/>
+      <w:r>
+        <w:rPr>
+          <w:rFonts w:ascii="Consolas" w:eastAsia="Times New Roman" w:hAnsi="Consolas" w:cs="Times New Roman"/>
+          <w:color w:val="80FFBB"/>
+          <w:sz w:val="21"/>
+          <w:szCs w:val="21"/>
+        </w:rPr>
+        <w:t>predeploy</w:t>
+      </w:r>
+      <w:proofErr w:type="spellEnd"/>
+      <w:r>
+        <w:rPr>
+          <w:rFonts w:ascii="Consolas" w:eastAsia="Times New Roman" w:hAnsi="Consolas" w:cs="Times New Roman"/>
+          <w:color w:val="80FFBB"/>
+          <w:sz w:val="21"/>
+          <w:szCs w:val="21"/>
+        </w:rPr>
+        <w:t>"</w:t>
+      </w:r>
+      <w:r>
+        <w:rPr>
+          <w:rFonts w:ascii="Consolas" w:eastAsia="Times New Roman" w:hAnsi="Consolas" w:cs="Times New Roman"/>
+          <w:color w:val="FFFFFF"/>
+          <w:sz w:val="21"/>
+          <w:szCs w:val="21"/>
+        </w:rPr>
+        <w:t>: "</w:t>
+      </w:r>
+      <w:proofErr w:type="spellStart"/>
+      <w:r>
+        <w:rPr>
+          <w:rFonts w:ascii="Consolas" w:eastAsia="Times New Roman" w:hAnsi="Consolas" w:cs="Times New Roman"/>
+          <w:color w:val="FFFFFF"/>
+          <w:sz w:val="21"/>
+          <w:szCs w:val="21"/>
+        </w:rPr>
+        <w:t>npm</w:t>
+      </w:r>
+      <w:proofErr w:type="spellEnd"/>
+      <w:r>
+        <w:rPr>
+          <w:rFonts w:ascii="Consolas" w:eastAsia="Times New Roman" w:hAnsi="Consolas" w:cs="Times New Roman"/>
+          <w:color w:val="FFFFFF"/>
+          <w:sz w:val="21"/>
+          <w:szCs w:val="21"/>
+        </w:rPr>
+        <w:t xml:space="preserve"> run build",</w:t>
+      </w:r>
+    </w:p>
+    <w:p>
+      <w:pPr>
+        <w:shd w:val="clear" w:color="auto" w:fill="002240"/>
+        <w:spacing w:after="0" w:line="285" w:lineRule="atLeast"/>
+        <w:rPr>
+          <w:rFonts w:ascii="Consolas" w:eastAsia="Times New Roman" w:hAnsi="Consolas" w:cs="Times New Roman"/>
+          <w:color w:val="FFFFFF"/>
+          <w:sz w:val="21"/>
+          <w:szCs w:val="21"/>
+        </w:rPr>
+      </w:pPr>
+      <w:r>
+        <w:rPr>
+          <w:rFonts w:ascii="Consolas" w:eastAsia="Times New Roman" w:hAnsi="Consolas" w:cs="Times New Roman"/>
+          <w:color w:val="FFFFFF"/>
+          <w:sz w:val="21"/>
+          <w:szCs w:val="21"/>
+        </w:rPr>
+        <w:t xml:space="preserve">    </w:t>
+      </w:r>
+      <w:r>
+        <w:rPr>
+          <w:rFonts w:ascii="Consolas" w:eastAsia="Times New Roman" w:hAnsi="Consolas" w:cs="Times New Roman"/>
+          <w:color w:val="80FFBB"/>
+          <w:sz w:val="21"/>
+          <w:szCs w:val="21"/>
+        </w:rPr>
+        <w:t>"deploy"</w:t>
+      </w:r>
+      <w:r>
+        <w:rPr>
+          <w:rFonts w:ascii="Consolas" w:eastAsia="Times New Roman" w:hAnsi="Consolas" w:cs="Times New Roman"/>
+          <w:color w:val="FFFFFF"/>
+          <w:sz w:val="21"/>
+          <w:szCs w:val="21"/>
+        </w:rPr>
+        <w:t>: "</w:t>
+      </w:r>
+      <w:proofErr w:type="spellStart"/>
+      <w:r>
+        <w:rPr>
+          <w:rFonts w:ascii="Consolas" w:eastAsia="Times New Roman" w:hAnsi="Consolas" w:cs="Times New Roman"/>
+          <w:color w:val="FFFFFF"/>
+          <w:sz w:val="21"/>
+          <w:szCs w:val="21"/>
+        </w:rPr>
+        <w:t>gh</w:t>
+      </w:r>
+      <w:proofErr w:type="spellEnd"/>
+      <w:r>
+        <w:rPr>
+          <w:rFonts w:ascii="Consolas" w:eastAsia="Times New Roman" w:hAnsi="Consolas" w:cs="Times New Roman"/>
+          <w:color w:val="FFFFFF"/>
+          <w:sz w:val="21"/>
+          <w:szCs w:val="21"/>
+        </w:rPr>
+        <w:t>-pages -d build",</w:t>
+      </w:r>
+    </w:p>
+    <w:p>
+      <w:pPr>
+        <w:shd w:val="clear" w:color="auto" w:fill="002240"/>
+        <w:spacing w:after="0" w:line="285" w:lineRule="atLeast"/>
+        <w:rPr>
+          <w:rFonts w:ascii="Consolas" w:eastAsia="Times New Roman" w:hAnsi="Consolas" w:cs="Times New Roman"/>
+          <w:color w:val="FFFFFF"/>
+          <w:sz w:val="21"/>
+          <w:szCs w:val="21"/>
+        </w:rPr>
+      </w:pPr>
+      <w:r>
+        <w:rPr>
+          <w:rFonts w:ascii="Consolas" w:eastAsia="Times New Roman" w:hAnsi="Consolas" w:cs="Times New Roman"/>
+          <w:color w:val="FFFFFF"/>
+          <w:sz w:val="21"/>
+          <w:szCs w:val="21"/>
+        </w:rPr>
+        <w:t xml:space="preserve">    </w:t>
+      </w:r>
+      <w:r>
+        <w:rPr>
+          <w:rFonts w:ascii="Consolas" w:eastAsia="Times New Roman" w:hAnsi="Consolas" w:cs="Times New Roman"/>
+          <w:color w:val="80FFBB"/>
+          <w:sz w:val="21"/>
+          <w:szCs w:val="21"/>
+        </w:rPr>
+        <w:t>"start"</w:t>
+      </w:r>
+      <w:r>
+        <w:rPr>
+          <w:rFonts w:ascii="Consolas" w:eastAsia="Times New Roman" w:hAnsi="Consolas" w:cs="Times New Roman"/>
+          <w:color w:val="FFFFFF"/>
+          <w:sz w:val="21"/>
+          <w:szCs w:val="21"/>
+        </w:rPr>
+        <w:t>: "react-scripts start",</w:t>
+      </w:r>
+    </w:p>
+    <w:p>
+      <w:pPr>
+        <w:shd w:val="clear" w:color="auto" w:fill="002240"/>
+        <w:spacing w:after="0" w:line="285" w:lineRule="atLeast"/>
+        <w:rPr>
+          <w:rFonts w:ascii="Consolas" w:eastAsia="Times New Roman" w:hAnsi="Consolas" w:cs="Times New Roman"/>
+          <w:color w:val="FFFFFF"/>
+          <w:sz w:val="21"/>
+          <w:szCs w:val="21"/>
+        </w:rPr>
+      </w:pPr>
+      <w:r>
+        <w:rPr>
+          <w:rFonts w:ascii="Consolas" w:eastAsia="Times New Roman" w:hAnsi="Consolas" w:cs="Times New Roman"/>
+          <w:color w:val="FFFFFF"/>
+          <w:sz w:val="21"/>
+          <w:szCs w:val="21"/>
+        </w:rPr>
+        <w:t xml:space="preserve">    </w:t>
+      </w:r>
+      <w:r>
+        <w:rPr>
+          <w:rFonts w:ascii="Consolas" w:eastAsia="Times New Roman" w:hAnsi="Consolas" w:cs="Times New Roman"/>
+          <w:color w:val="80FFBB"/>
+          <w:sz w:val="21"/>
+          <w:szCs w:val="21"/>
+        </w:rPr>
+        <w:t>"build"</w:t>
+      </w:r>
+      <w:r>
+        <w:rPr>
+          <w:rFonts w:ascii="Consolas" w:eastAsia="Times New Roman" w:hAnsi="Consolas" w:cs="Times New Roman"/>
+          <w:color w:val="FFFFFF"/>
+          <w:sz w:val="21"/>
+          <w:szCs w:val="21"/>
+        </w:rPr>
+        <w:t>: "react-scripts build",</w:t>
+      </w:r>
+    </w:p>
+    <w:p>
+      <w:pPr>
+        <w:shd w:val="clear" w:color="auto" w:fill="002240"/>
+        <w:spacing w:after="0" w:line="285" w:lineRule="atLeast"/>
+        <w:rPr>
+          <w:rFonts w:ascii="Consolas" w:eastAsia="Times New Roman" w:hAnsi="Consolas" w:cs="Times New Roman"/>
+          <w:color w:val="FFFFFF"/>
+          <w:sz w:val="21"/>
+          <w:szCs w:val="21"/>
+        </w:rPr>
+      </w:pPr>
+      <w:r>
+        <w:rPr>
+          <w:rFonts w:ascii="Consolas" w:eastAsia="Times New Roman" w:hAnsi="Consolas" w:cs="Times New Roman"/>
+          <w:color w:val="FFFFFF"/>
+          <w:sz w:val="21"/>
+          <w:szCs w:val="21"/>
+        </w:rPr>
+        <w:t xml:space="preserve">    </w:t>
+      </w:r>
+      <w:r>
+        <w:rPr>
+          <w:rFonts w:ascii="Consolas" w:eastAsia="Times New Roman" w:hAnsi="Consolas" w:cs="Times New Roman"/>
+          <w:color w:val="80FFBB"/>
+          <w:sz w:val="21"/>
+          <w:szCs w:val="21"/>
+        </w:rPr>
+        <w:t>"test"</w:t>
+      </w:r>
+      <w:r>
+        <w:rPr>
+          <w:rFonts w:ascii="Consolas" w:eastAsia="Times New Roman" w:hAnsi="Consolas" w:cs="Times New Roman"/>
+          <w:color w:val="FFFFFF"/>
+          <w:sz w:val="21"/>
+          <w:szCs w:val="21"/>
+        </w:rPr>
+        <w:t>: "react-scripts test",</w:t>
+      </w:r>
+    </w:p>
+    <w:p>
+      <w:pPr>
+        <w:shd w:val="clear" w:color="auto" w:fill="002240"/>
+        <w:spacing w:after="0" w:line="285" w:lineRule="atLeast"/>
+        <w:rPr>
+          <w:rFonts w:ascii="Consolas" w:eastAsia="Times New Roman" w:hAnsi="Consolas" w:cs="Times New Roman"/>
+          <w:color w:val="FFFFFF"/>
+          <w:sz w:val="21"/>
+          <w:szCs w:val="21"/>
+        </w:rPr>
+      </w:pPr>
+      <w:r>
+        <w:rPr>
+          <w:rFonts w:ascii="Consolas" w:eastAsia="Times New Roman" w:hAnsi="Consolas" w:cs="Times New Roman"/>
+          <w:color w:val="FFFFFF"/>
+          <w:sz w:val="21"/>
+          <w:szCs w:val="21"/>
+        </w:rPr>
+        <w:t xml:space="preserve">    </w:t>
+      </w:r>
+      <w:r>
+        <w:rPr>
+          <w:rFonts w:ascii="Consolas" w:eastAsia="Times New Roman" w:hAnsi="Consolas" w:cs="Times New Roman"/>
+          <w:color w:val="80FFBB"/>
+          <w:sz w:val="21"/>
+          <w:szCs w:val="21"/>
+        </w:rPr>
+        <w:t>"eject"</w:t>
+      </w:r>
+      <w:r>
+        <w:rPr>
+          <w:rFonts w:ascii="Consolas" w:eastAsia="Times New Roman" w:hAnsi="Consolas" w:cs="Times New Roman"/>
+          <w:color w:val="FFFFFF"/>
+          <w:sz w:val="21"/>
+          <w:szCs w:val="21"/>
+        </w:rPr>
+        <w:t>: "react-scripts eject"</w:t>
+      </w:r>
+    </w:p>
+    <w:p>
+      <w:pPr>
+        <w:shd w:val="clear" w:color="auto" w:fill="002240"/>
+        <w:spacing w:after="0" w:line="285" w:lineRule="atLeast"/>
+        <w:rPr>
+          <w:rFonts w:ascii="Consolas" w:eastAsia="Times New Roman" w:hAnsi="Consolas" w:cs="Times New Roman"/>
+          <w:color w:val="FFFFFF"/>
+          <w:sz w:val="21"/>
+          <w:szCs w:val="21"/>
+        </w:rPr>
+      </w:pPr>
+      <w:r>
+        <w:rPr>
+          <w:rFonts w:ascii="Consolas" w:eastAsia="Times New Roman" w:hAnsi="Consolas" w:cs="Times New Roman"/>
+          <w:color w:val="FFFFFF"/>
+          <w:sz w:val="21"/>
+          <w:szCs w:val="21"/>
+        </w:rPr>
+        <w:t xml:space="preserve">  },</w:t>
+      </w:r>
+    </w:p>
+    <w:p>
+      <w:pPr>
+        <w:shd w:val="clear" w:color="auto" w:fill="002240"/>
+        <w:spacing w:after="0" w:line="285" w:lineRule="atLeast"/>
+        <w:rPr>
+          <w:rFonts w:ascii="Consolas" w:eastAsia="Times New Roman" w:hAnsi="Consolas" w:cs="Times New Roman"/>
+          <w:color w:val="FFFFFF"/>
+          <w:sz w:val="21"/>
+          <w:szCs w:val="21"/>
+        </w:rPr>
+      </w:pPr>
+      <w:r>
+        <w:rPr>
+          <w:rFonts w:ascii="Consolas" w:eastAsia="Times New Roman" w:hAnsi="Consolas" w:cs="Times New Roman"/>
+          <w:color w:val="FFFFFF"/>
+          <w:sz w:val="21"/>
+          <w:szCs w:val="21"/>
+        </w:rPr>
+        <w:t xml:space="preserve">  </w:t>
+      </w:r>
+      <w:r>
+        <w:rPr>
+          <w:rFonts w:ascii="Consolas" w:eastAsia="Times New Roman" w:hAnsi="Consolas" w:cs="Times New Roman"/>
+          <w:color w:val="80FFBB"/>
+          <w:sz w:val="21"/>
+          <w:szCs w:val="21"/>
+        </w:rPr>
+        <w:t>"</w:t>
+      </w:r>
+      <w:proofErr w:type="spellStart"/>
+      <w:r>
+        <w:rPr>
+          <w:rFonts w:ascii="Consolas" w:eastAsia="Times New Roman" w:hAnsi="Consolas" w:cs="Times New Roman"/>
+          <w:color w:val="80FFBB"/>
+          <w:sz w:val="21"/>
+          <w:szCs w:val="21"/>
+        </w:rPr>
+        <w:t>eslintConfig</w:t>
+      </w:r>
+      <w:proofErr w:type="spellEnd"/>
+      <w:r>
+        <w:rPr>
+          <w:rFonts w:ascii="Consolas" w:eastAsia="Times New Roman" w:hAnsi="Consolas" w:cs="Times New Roman"/>
+          <w:color w:val="80FFBB"/>
+          <w:sz w:val="21"/>
+          <w:szCs w:val="21"/>
+        </w:rPr>
+        <w:t>"</w:t>
+      </w:r>
+      <w:r>
+        <w:rPr>
+          <w:rFonts w:ascii="Consolas" w:eastAsia="Times New Roman" w:hAnsi="Consolas" w:cs="Times New Roman"/>
+          <w:color w:val="FFFFFF"/>
+          <w:sz w:val="21"/>
+          <w:szCs w:val="21"/>
+        </w:rPr>
+        <w:t>: {</w:t>
+      </w:r>
+    </w:p>
+    <w:p>
+      <w:pPr>
+        <w:shd w:val="clear" w:color="auto" w:fill="002240"/>
+        <w:spacing w:after="0" w:line="285" w:lineRule="atLeast"/>
+        <w:rPr>
+          <w:rFonts w:ascii="Consolas" w:eastAsia="Times New Roman" w:hAnsi="Consolas" w:cs="Times New Roman"/>
+          <w:color w:val="FFFFFF"/>
+          <w:sz w:val="21"/>
+          <w:szCs w:val="21"/>
+        </w:rPr>
+      </w:pPr>
+      <w:r>
+        <w:rPr>
+          <w:rFonts w:ascii="Consolas" w:eastAsia="Times New Roman" w:hAnsi="Consolas" w:cs="Times New Roman"/>
+          <w:color w:val="FFFFFF"/>
+          <w:sz w:val="21"/>
+          <w:szCs w:val="21"/>
+        </w:rPr>
+        <w:t xml:space="preserve">    </w:t>
+      </w:r>
+      <w:r>
+        <w:rPr>
+          <w:rFonts w:ascii="Consolas" w:eastAsia="Times New Roman" w:hAnsi="Consolas" w:cs="Times New Roman"/>
+          <w:color w:val="80FFBB"/>
+          <w:sz w:val="21"/>
+          <w:szCs w:val="21"/>
+        </w:rPr>
+        <w:t>"extends"</w:t>
+      </w:r>
+      <w:r>
+        <w:rPr>
+          <w:rFonts w:ascii="Consolas" w:eastAsia="Times New Roman" w:hAnsi="Consolas" w:cs="Times New Roman"/>
+          <w:color w:val="FFFFFF"/>
+          <w:sz w:val="21"/>
+          <w:szCs w:val="21"/>
+        </w:rPr>
+        <w:t>: "react-app"</w:t>
+      </w:r>
+    </w:p>
+    <w:p>
+      <w:pPr>
+        <w:shd w:val="clear" w:color="auto" w:fill="002240"/>
+        <w:spacing w:after="0" w:line="285" w:lineRule="atLeast"/>
+        <w:rPr>
+          <w:rFonts w:ascii="Consolas" w:eastAsia="Times New Roman" w:hAnsi="Consolas" w:cs="Times New Roman"/>
+          <w:color w:val="FFFFFF"/>
+          <w:sz w:val="21"/>
+          <w:szCs w:val="21"/>
+        </w:rPr>
+      </w:pPr>
+      <w:r>
+        <w:rPr>
+          <w:rFonts w:ascii="Consolas" w:eastAsia="Times New Roman" w:hAnsi="Consolas" w:cs="Times New Roman"/>
+          <w:color w:val="FFFFFF"/>
+          <w:sz w:val="21"/>
+          <w:szCs w:val="21"/>
+        </w:rPr>
+        <w:t xml:space="preserve">  },</w:t>
+      </w:r>
+    </w:p>
+    <w:p>
+      <w:pPr>
+        <w:shd w:val="clear" w:color="auto" w:fill="002240"/>
+        <w:spacing w:after="0" w:line="285" w:lineRule="atLeast"/>
+        <w:rPr>
+          <w:rFonts w:ascii="Consolas" w:eastAsia="Times New Roman" w:hAnsi="Consolas" w:cs="Times New Roman"/>
+          <w:color w:val="FFFFFF"/>
+          <w:sz w:val="21"/>
+          <w:szCs w:val="21"/>
+        </w:rPr>
+      </w:pPr>
+      <w:r>
+        <w:rPr>
+          <w:rFonts w:ascii="Consolas" w:eastAsia="Times New Roman" w:hAnsi="Consolas" w:cs="Times New Roman"/>
+          <w:color w:val="FFFFFF"/>
+          <w:sz w:val="21"/>
+          <w:szCs w:val="21"/>
+        </w:rPr>
+        <w:t xml:space="preserve">  </w:t>
+      </w:r>
+      <w:r>
+        <w:rPr>
+          <w:rFonts w:ascii="Consolas" w:eastAsia="Times New Roman" w:hAnsi="Consolas" w:cs="Times New Roman"/>
+          <w:color w:val="80FFBB"/>
+          <w:sz w:val="21"/>
+          <w:szCs w:val="21"/>
+        </w:rPr>
+        <w:t>"</w:t>
+      </w:r>
+      <w:proofErr w:type="spellStart"/>
+      <w:r>
+        <w:rPr>
+          <w:rFonts w:ascii="Consolas" w:eastAsia="Times New Roman" w:hAnsi="Consolas" w:cs="Times New Roman"/>
+          <w:color w:val="80FFBB"/>
+          <w:sz w:val="21"/>
+          <w:szCs w:val="21"/>
+        </w:rPr>
+        <w:t>browserslist</w:t>
+      </w:r>
+      <w:proofErr w:type="spellEnd"/>
+      <w:r>
+        <w:rPr>
+          <w:rFonts w:ascii="Consolas" w:eastAsia="Times New Roman" w:hAnsi="Consolas" w:cs="Times New Roman"/>
+          <w:color w:val="80FFBB"/>
+          <w:sz w:val="21"/>
+          <w:szCs w:val="21"/>
+        </w:rPr>
+        <w:t>"</w:t>
+      </w:r>
+      <w:r>
+        <w:rPr>
+          <w:rFonts w:ascii="Consolas" w:eastAsia="Times New Roman" w:hAnsi="Consolas" w:cs="Times New Roman"/>
+          <w:color w:val="FFFFFF"/>
+          <w:sz w:val="21"/>
+          <w:szCs w:val="21"/>
+        </w:rPr>
+        <w:t>: [</w:t>
+      </w:r>
+    </w:p>
+    <w:p>
+      <w:pPr>
+        <w:shd w:val="clear" w:color="auto" w:fill="002240"/>
+        <w:spacing w:after="0" w:line="285" w:lineRule="atLeast"/>
+        <w:rPr>
+          <w:rFonts w:ascii="Consolas" w:eastAsia="Times New Roman" w:hAnsi="Consolas" w:cs="Times New Roman"/>
+          <w:color w:val="FFFFFF"/>
+          <w:sz w:val="21"/>
+          <w:szCs w:val="21"/>
+        </w:rPr>
+      </w:pPr>
+      <w:r>
+        <w:rPr>
+          <w:rFonts w:ascii="Consolas" w:eastAsia="Times New Roman" w:hAnsi="Consolas" w:cs="Times New Roman"/>
+          <w:color w:val="FFFFFF"/>
+          <w:sz w:val="21"/>
+          <w:szCs w:val="21"/>
+        </w:rPr>
+        <w:t xml:space="preserve">    "&gt;0.2%",</w:t>
+      </w:r>
+    </w:p>
+    <w:p>
+      <w:pPr>
+        <w:shd w:val="clear" w:color="auto" w:fill="002240"/>
+        <w:spacing w:after="0" w:line="285" w:lineRule="atLeast"/>
+        <w:rPr>
+          <w:rFonts w:ascii="Consolas" w:eastAsia="Times New Roman" w:hAnsi="Consolas" w:cs="Times New Roman"/>
+          <w:color w:val="FFFFFF"/>
+          <w:sz w:val="21"/>
+          <w:szCs w:val="21"/>
+        </w:rPr>
+      </w:pPr>
+      <w:r>
+        <w:rPr>
+          <w:rFonts w:ascii="Consolas" w:eastAsia="Times New Roman" w:hAnsi="Consolas" w:cs="Times New Roman"/>
+          <w:color w:val="FFFFFF"/>
+          <w:sz w:val="21"/>
+          <w:szCs w:val="21"/>
+        </w:rPr>
+        <w:t xml:space="preserve">    "not dead",</w:t>
+      </w:r>
+    </w:p>
+    <w:p>
+      <w:pPr>
+        <w:shd w:val="clear" w:color="auto" w:fill="002240"/>
+        <w:spacing w:after="0" w:line="285" w:lineRule="atLeast"/>
+        <w:rPr>
+          <w:rFonts w:ascii="Consolas" w:eastAsia="Times New Roman" w:hAnsi="Consolas" w:cs="Times New Roman"/>
+          <w:color w:val="FFFFFF"/>
+          <w:sz w:val="21"/>
+          <w:szCs w:val="21"/>
+        </w:rPr>
+      </w:pPr>
+      <w:r>
+        <w:rPr>
+          <w:rFonts w:ascii="Consolas" w:eastAsia="Times New Roman" w:hAnsi="Consolas" w:cs="Times New Roman"/>
+          <w:color w:val="FFFFFF"/>
+          <w:sz w:val="21"/>
+          <w:szCs w:val="21"/>
+        </w:rPr>
+        <w:t xml:space="preserve">    "not </w:t>
+      </w:r>
+      <w:proofErr w:type="spellStart"/>
+      <w:r>
+        <w:rPr>
+          <w:rFonts w:ascii="Consolas" w:eastAsia="Times New Roman" w:hAnsi="Consolas" w:cs="Times New Roman"/>
+          <w:color w:val="FFFFFF"/>
+          <w:sz w:val="21"/>
+          <w:szCs w:val="21"/>
+        </w:rPr>
+        <w:t>ie</w:t>
+      </w:r>
+      <w:proofErr w:type="spellEnd"/>
+      <w:r>
+        <w:rPr>
+          <w:rFonts w:ascii="Consolas" w:eastAsia="Times New Roman" w:hAnsi="Consolas" w:cs="Times New Roman"/>
+          <w:color w:val="FFFFFF"/>
+          <w:sz w:val="21"/>
+          <w:szCs w:val="21"/>
+        </w:rPr>
+        <w:t xml:space="preserve"> &lt;= 11",</w:t>
+      </w:r>
+    </w:p>
+    <w:p>
+      <w:pPr>
+        <w:shd w:val="clear" w:color="auto" w:fill="002240"/>
+        <w:spacing w:after="0" w:line="285" w:lineRule="atLeast"/>
+        <w:rPr>
+          <w:rFonts w:ascii="Consolas" w:eastAsia="Times New Roman" w:hAnsi="Consolas" w:cs="Times New Roman"/>
+          <w:color w:val="FFFFFF"/>
+          <w:sz w:val="21"/>
+          <w:szCs w:val="21"/>
+        </w:rPr>
+      </w:pPr>
+      <w:r>
+        <w:rPr>
+          <w:rFonts w:ascii="Consolas" w:eastAsia="Times New Roman" w:hAnsi="Consolas" w:cs="Times New Roman"/>
+          <w:color w:val="FFFFFF"/>
+          <w:sz w:val="21"/>
+          <w:szCs w:val="21"/>
+        </w:rPr>
+        <w:t xml:space="preserve">    "not </w:t>
+      </w:r>
+      <w:proofErr w:type="spellStart"/>
+      <w:r>
+        <w:rPr>
+          <w:rFonts w:ascii="Consolas" w:eastAsia="Times New Roman" w:hAnsi="Consolas" w:cs="Times New Roman"/>
+          <w:color w:val="FFFFFF"/>
+          <w:sz w:val="21"/>
+          <w:szCs w:val="21"/>
+        </w:rPr>
+        <w:t>op_mini</w:t>
+      </w:r>
+      <w:proofErr w:type="spellEnd"/>
+      <w:r>
+        <w:rPr>
+          <w:rFonts w:ascii="Consolas" w:eastAsia="Times New Roman" w:hAnsi="Consolas" w:cs="Times New Roman"/>
+          <w:color w:val="FFFFFF"/>
+          <w:sz w:val="21"/>
+          <w:szCs w:val="21"/>
+        </w:rPr>
+        <w:t xml:space="preserve"> all"</w:t>
+      </w:r>
+    </w:p>
+    <w:p>
+      <w:pPr>
+        <w:shd w:val="clear" w:color="auto" w:fill="002240"/>
+        <w:spacing w:after="0" w:line="285" w:lineRule="atLeast"/>
+        <w:rPr>
+          <w:rFonts w:ascii="Consolas" w:eastAsia="Times New Roman" w:hAnsi="Consolas" w:cs="Times New Roman"/>
+          <w:color w:val="FFFFFF"/>
+          <w:sz w:val="21"/>
+          <w:szCs w:val="21"/>
+        </w:rPr>
+      </w:pPr>
+      <w:r>
+        <w:rPr>
+          <w:rFonts w:ascii="Consolas" w:eastAsia="Times New Roman" w:hAnsi="Consolas" w:cs="Times New Roman"/>
+          <w:color w:val="FFFFFF"/>
+          <w:sz w:val="21"/>
+          <w:szCs w:val="21"/>
+        </w:rPr>
+        <w:t xml:space="preserve">  ]</w:t>
+      </w:r>
+    </w:p>
+    <w:p>
+      <w:pPr>
+        <w:shd w:val="clear" w:color="auto" w:fill="002240"/>
+        <w:spacing w:after="0" w:line="285" w:lineRule="atLeast"/>
+        <w:rPr>
+          <w:rFonts w:ascii="Consolas" w:eastAsia="Times New Roman" w:hAnsi="Consolas" w:cs="Times New Roman"/>
+          <w:color w:val="FFFFFF"/>
+          <w:sz w:val="21"/>
+          <w:szCs w:val="21"/>
+        </w:rPr>
+      </w:pPr>
+      <w:r>
+        <w:rPr>
+          <w:rFonts w:ascii="Consolas" w:eastAsia="Times New Roman" w:hAnsi="Consolas" w:cs="Times New Roman"/>
+          <w:color w:val="FFFFFF"/>
+          <w:sz w:val="21"/>
+          <w:szCs w:val="21"/>
+        </w:rPr>
+        <w:t>}</w:t>
+      </w:r>
+    </w:p>
+    <w:p>
+      <w:pPr>
+        <w:pStyle w:val="NoSpacing"/>
+      </w:pPr>
+    </w:p>
+    <w:p>
+      <w:pPr>
+        <w:pStyle w:val="Heading3"/>
+        <w:shd w:val="clear" w:color="auto" w:fill="FFFFFF"/>
+        <w:ind w:firstLine="720"/>
+        <w:rPr>
+          <w:rFonts w:ascii="Segoe UI" w:hAnsi="Segoe UI" w:cs="Segoe UI"/>
+          <w:b/>
+        </w:rPr>
+      </w:pPr>
+      <w:r>
+        <w:rPr>
+          <w:rFonts w:ascii="Segoe UI" w:hAnsi="Segoe UI" w:cs="Segoe UI"/>
+          <w:b/>
+        </w:rPr>
+        <w:t xml:space="preserve">2. Install </w:t>
+      </w:r>
+      <w:proofErr w:type="spellStart"/>
+      <w:r>
+        <w:rPr>
+          <w:rFonts w:ascii="Segoe UI" w:hAnsi="Segoe UI" w:cs="Segoe UI"/>
+          <w:b/>
+        </w:rPr>
+        <w:t>gh</w:t>
+      </w:r>
+      <w:proofErr w:type="spellEnd"/>
+      <w:r>
+        <w:rPr>
+          <w:rFonts w:ascii="Segoe UI" w:hAnsi="Segoe UI" w:cs="Segoe UI"/>
+          <w:b/>
+        </w:rPr>
+        <w:t>-pages</w:t>
+      </w:r>
+    </w:p>
+    <w:p>
+      <w:pPr>
+        <w:pStyle w:val="NoSpacing"/>
+        <w:pBdr>
+          <w:top w:val="single" w:sz="4" w:space="1" w:color="auto"/>
+          <w:left w:val="single" w:sz="4" w:space="4" w:color="auto"/>
+          <w:bottom w:val="single" w:sz="4" w:space="1" w:color="auto"/>
+          <w:right w:val="single" w:sz="4" w:space="4" w:color="auto"/>
+        </w:pBdr>
+      </w:pPr>
+      <w:r>
+        <w:t xml:space="preserve">PS E:\frontwebutvecklare\projects\mandatory-advanced-js4&gt; </w:t>
+      </w:r>
+      <w:proofErr w:type="spellStart"/>
+      <w:r>
+        <w:rPr>
+          <w:highlight w:val="yellow"/>
+        </w:rPr>
+        <w:t>npm</w:t>
+      </w:r>
+      <w:proofErr w:type="spellEnd"/>
+      <w:r>
+        <w:rPr>
+          <w:highlight w:val="yellow"/>
+        </w:rPr>
+        <w:t xml:space="preserve"> install --save </w:t>
+      </w:r>
+      <w:proofErr w:type="spellStart"/>
+      <w:r>
+        <w:rPr>
+          <w:highlight w:val="yellow"/>
+        </w:rPr>
+        <w:t>gh</w:t>
+      </w:r>
+      <w:proofErr w:type="spellEnd"/>
+      <w:r>
+        <w:rPr>
+          <w:highlight w:val="yellow"/>
+        </w:rPr>
+        <w:t>-pages</w:t>
+      </w:r>
+    </w:p>
+    <w:p>
+      <w:pPr>
+        <w:tabs>
+          <w:tab w:val="left" w:pos="1485"/>
+        </w:tabs>
+      </w:pPr>
+    </w:p>
+    <w:p>
+      <w:pPr>
+        <w:pStyle w:val="Heading3"/>
+        <w:shd w:val="clear" w:color="auto" w:fill="FFFFFF"/>
+        <w:ind w:firstLine="720"/>
+        <w:rPr>
+          <w:rFonts w:ascii="Segoe UI" w:hAnsi="Segoe UI" w:cs="Segoe UI"/>
+          <w:b/>
+        </w:rPr>
+      </w:pPr>
+      <w:r>
+        <w:rPr>
+          <w:rFonts w:ascii="Segoe UI" w:hAnsi="Segoe UI" w:cs="Segoe UI"/>
+          <w:b/>
+        </w:rPr>
+        <w:t>3. Deploy script</w:t>
+      </w:r>
+    </w:p>
+    <w:p>
+      <w:pPr>
+        <w:rPr>
+          <w:b/>
+        </w:rPr>
+      </w:pPr>
+      <w:proofErr w:type="spellStart"/>
+      <w:proofErr w:type="gramStart"/>
+      <w:r>
+        <w:rPr>
+          <w:b/>
+        </w:rPr>
+        <w:t>package.json</w:t>
+      </w:r>
+      <w:proofErr w:type="spellEnd"/>
+      <w:proofErr w:type="gramEnd"/>
+    </w:p>
+    <w:p>
+      <w:pPr>
+        <w:shd w:val="clear" w:color="auto" w:fill="002240"/>
+        <w:spacing w:after="0" w:line="285" w:lineRule="atLeast"/>
+        <w:rPr>
+          <w:rFonts w:ascii="Consolas" w:eastAsia="Times New Roman" w:hAnsi="Consolas" w:cs="Times New Roman"/>
+          <w:color w:val="FFFFFF"/>
+          <w:sz w:val="21"/>
+          <w:szCs w:val="21"/>
+        </w:rPr>
+      </w:pPr>
+      <w:r>
+        <w:rPr>
+          <w:rFonts w:ascii="Consolas" w:eastAsia="Times New Roman" w:hAnsi="Consolas" w:cs="Times New Roman"/>
+          <w:color w:val="FFFFFF"/>
+          <w:sz w:val="21"/>
+          <w:szCs w:val="21"/>
+        </w:rPr>
+        <w:t>{</w:t>
+      </w:r>
+    </w:p>
+    <w:p>
+      <w:pPr>
+        <w:shd w:val="clear" w:color="auto" w:fill="002240"/>
+        <w:spacing w:after="0" w:line="285" w:lineRule="atLeast"/>
+        <w:rPr>
+          <w:rFonts w:ascii="Consolas" w:eastAsia="Times New Roman" w:hAnsi="Consolas" w:cs="Times New Roman"/>
+          <w:color w:val="FFFFFF"/>
+          <w:sz w:val="21"/>
+          <w:szCs w:val="21"/>
+        </w:rPr>
+      </w:pPr>
+      <w:r>
+        <w:rPr>
+          <w:rFonts w:ascii="Consolas" w:eastAsia="Times New Roman" w:hAnsi="Consolas" w:cs="Times New Roman"/>
+          <w:color w:val="FFFFFF"/>
+          <w:sz w:val="21"/>
+          <w:szCs w:val="21"/>
+        </w:rPr>
+        <w:t xml:space="preserve">  </w:t>
+      </w:r>
+      <w:r>
+        <w:rPr>
+          <w:rFonts w:ascii="Consolas" w:eastAsia="Times New Roman" w:hAnsi="Consolas" w:cs="Times New Roman"/>
+          <w:color w:val="80FFBB"/>
+          <w:sz w:val="21"/>
+          <w:szCs w:val="21"/>
+        </w:rPr>
+        <w:t>"homepage"</w:t>
+      </w:r>
+      <w:r>
+        <w:rPr>
+          <w:rFonts w:ascii="Consolas" w:eastAsia="Times New Roman" w:hAnsi="Consolas" w:cs="Times New Roman"/>
+          <w:color w:val="FFFFFF"/>
+          <w:sz w:val="21"/>
+          <w:szCs w:val="21"/>
+        </w:rPr>
+        <w:t>: "https://truptigaonkar.github.io/mandatory-advanced-js4",</w:t>
+      </w:r>
+    </w:p>
+    <w:p>
+      <w:pPr>
+        <w:shd w:val="clear" w:color="auto" w:fill="002240"/>
+        <w:spacing w:after="0" w:line="285" w:lineRule="atLeast"/>
+        <w:rPr>
+          <w:rFonts w:ascii="Consolas" w:eastAsia="Times New Roman" w:hAnsi="Consolas" w:cs="Times New Roman"/>
+          <w:color w:val="FFFFFF"/>
+          <w:sz w:val="21"/>
+          <w:szCs w:val="21"/>
+        </w:rPr>
+      </w:pPr>
+      <w:r>
+        <w:rPr>
+          <w:rFonts w:ascii="Consolas" w:eastAsia="Times New Roman" w:hAnsi="Consolas" w:cs="Times New Roman"/>
+          <w:color w:val="FFFFFF"/>
+          <w:sz w:val="21"/>
+          <w:szCs w:val="21"/>
+        </w:rPr>
+        <w:t xml:space="preserve">  </w:t>
+      </w:r>
+      <w:r>
+        <w:rPr>
+          <w:rFonts w:ascii="Consolas" w:eastAsia="Times New Roman" w:hAnsi="Consolas" w:cs="Times New Roman"/>
+          <w:color w:val="80FFBB"/>
+          <w:sz w:val="21"/>
+          <w:szCs w:val="21"/>
+        </w:rPr>
+        <w:t>"name"</w:t>
+      </w:r>
+      <w:r>
+        <w:rPr>
+          <w:rFonts w:ascii="Consolas" w:eastAsia="Times New Roman" w:hAnsi="Consolas" w:cs="Times New Roman"/>
+          <w:color w:val="FFFFFF"/>
+          <w:sz w:val="21"/>
+          <w:szCs w:val="21"/>
+        </w:rPr>
+        <w:t>: "mandatory-advanced-js4",</w:t>
+      </w:r>
+    </w:p>
+    <w:p>
+      <w:pPr>
+        <w:shd w:val="clear" w:color="auto" w:fill="002240"/>
+        <w:spacing w:after="0" w:line="285" w:lineRule="atLeast"/>
+        <w:rPr>
+          <w:rFonts w:ascii="Consolas" w:eastAsia="Times New Roman" w:hAnsi="Consolas" w:cs="Times New Roman"/>
+          <w:color w:val="FFFFFF"/>
+          <w:sz w:val="21"/>
+          <w:szCs w:val="21"/>
+        </w:rPr>
+      </w:pPr>
+      <w:r>
+        <w:rPr>
+          <w:rFonts w:ascii="Consolas" w:eastAsia="Times New Roman" w:hAnsi="Consolas" w:cs="Times New Roman"/>
+          <w:color w:val="FFFFFF"/>
+          <w:sz w:val="21"/>
+          <w:szCs w:val="21"/>
+        </w:rPr>
+        <w:t xml:space="preserve">  </w:t>
+      </w:r>
+      <w:r>
+        <w:rPr>
+          <w:rFonts w:ascii="Consolas" w:eastAsia="Times New Roman" w:hAnsi="Consolas" w:cs="Times New Roman"/>
+          <w:color w:val="80FFBB"/>
+          <w:sz w:val="21"/>
+          <w:szCs w:val="21"/>
+        </w:rPr>
+        <w:t>"version"</w:t>
+      </w:r>
+      <w:r>
+        <w:rPr>
+          <w:rFonts w:ascii="Consolas" w:eastAsia="Times New Roman" w:hAnsi="Consolas" w:cs="Times New Roman"/>
+          <w:color w:val="FFFFFF"/>
+          <w:sz w:val="21"/>
+          <w:szCs w:val="21"/>
+        </w:rPr>
+        <w:t>: "0.1.0",</w:t>
+      </w:r>
+    </w:p>
+    <w:p>
+      <w:pPr>
+        <w:shd w:val="clear" w:color="auto" w:fill="002240"/>
+        <w:spacing w:after="0" w:line="285" w:lineRule="atLeast"/>
+        <w:rPr>
+          <w:rFonts w:ascii="Consolas" w:eastAsia="Times New Roman" w:hAnsi="Consolas" w:cs="Times New Roman"/>
+          <w:color w:val="FFFFFF"/>
+          <w:sz w:val="21"/>
+          <w:szCs w:val="21"/>
+        </w:rPr>
+      </w:pPr>
+      <w:r>
+        <w:rPr>
+          <w:rFonts w:ascii="Consolas" w:eastAsia="Times New Roman" w:hAnsi="Consolas" w:cs="Times New Roman"/>
+          <w:color w:val="FFFFFF"/>
+          <w:sz w:val="21"/>
+          <w:szCs w:val="21"/>
+        </w:rPr>
+        <w:t xml:space="preserve">  </w:t>
+      </w:r>
+      <w:r>
+        <w:rPr>
+          <w:rFonts w:ascii="Consolas" w:eastAsia="Times New Roman" w:hAnsi="Consolas" w:cs="Times New Roman"/>
+          <w:color w:val="80FFBB"/>
+          <w:sz w:val="21"/>
+          <w:szCs w:val="21"/>
+        </w:rPr>
+        <w:t>"private"</w:t>
+      </w:r>
+      <w:r>
+        <w:rPr>
+          <w:rFonts w:ascii="Consolas" w:eastAsia="Times New Roman" w:hAnsi="Consolas" w:cs="Times New Roman"/>
+          <w:color w:val="FFFFFF"/>
+          <w:sz w:val="21"/>
+          <w:szCs w:val="21"/>
+        </w:rPr>
+        <w:t xml:space="preserve">: </w:t>
+      </w:r>
+      <w:r>
+        <w:rPr>
+          <w:rFonts w:ascii="Consolas" w:eastAsia="Times New Roman" w:hAnsi="Consolas" w:cs="Times New Roman"/>
+          <w:color w:val="FF628C"/>
+          <w:sz w:val="21"/>
+          <w:szCs w:val="21"/>
+        </w:rPr>
+        <w:t>true</w:t>
+      </w:r>
+      <w:r>
+        <w:rPr>
+          <w:rFonts w:ascii="Consolas" w:eastAsia="Times New Roman" w:hAnsi="Consolas" w:cs="Times New Roman"/>
+          <w:color w:val="FFFFFF"/>
+          <w:sz w:val="21"/>
+          <w:szCs w:val="21"/>
+        </w:rPr>
+        <w:t>,</w:t>
+      </w:r>
+    </w:p>
+    <w:p>
+      <w:pPr>
+        <w:shd w:val="clear" w:color="auto" w:fill="002240"/>
+        <w:spacing w:after="0" w:line="285" w:lineRule="atLeast"/>
+        <w:rPr>
+          <w:rFonts w:ascii="Consolas" w:eastAsia="Times New Roman" w:hAnsi="Consolas" w:cs="Times New Roman"/>
+          <w:color w:val="FFFFFF"/>
+          <w:sz w:val="21"/>
+          <w:szCs w:val="21"/>
+        </w:rPr>
+      </w:pPr>
+      <w:r>
+        <w:rPr>
+          <w:rFonts w:ascii="Consolas" w:eastAsia="Times New Roman" w:hAnsi="Consolas" w:cs="Times New Roman"/>
+          <w:color w:val="FFFFFF"/>
+          <w:sz w:val="21"/>
+          <w:szCs w:val="21"/>
+        </w:rPr>
+        <w:t xml:space="preserve">  </w:t>
+      </w:r>
+      <w:r>
+        <w:rPr>
+          <w:rFonts w:ascii="Consolas" w:eastAsia="Times New Roman" w:hAnsi="Consolas" w:cs="Times New Roman"/>
+          <w:color w:val="80FFBB"/>
+          <w:sz w:val="21"/>
+          <w:szCs w:val="21"/>
+        </w:rPr>
+        <w:t>"dependencies"</w:t>
+      </w:r>
+      <w:r>
+        <w:rPr>
+          <w:rFonts w:ascii="Consolas" w:eastAsia="Times New Roman" w:hAnsi="Consolas" w:cs="Times New Roman"/>
+          <w:color w:val="FFFFFF"/>
+          <w:sz w:val="21"/>
+          <w:szCs w:val="21"/>
+        </w:rPr>
+        <w:t>: {</w:t>
+      </w:r>
+    </w:p>
+    <w:p>
+      <w:pPr>
+        <w:shd w:val="clear" w:color="auto" w:fill="002240"/>
+        <w:spacing w:after="0" w:line="285" w:lineRule="atLeast"/>
+        <w:rPr>
+          <w:rFonts w:ascii="Consolas" w:eastAsia="Times New Roman" w:hAnsi="Consolas" w:cs="Times New Roman"/>
+          <w:color w:val="FFFFFF"/>
+          <w:sz w:val="21"/>
+          <w:szCs w:val="21"/>
+        </w:rPr>
+      </w:pPr>
+      <w:r>
+        <w:rPr>
+          <w:rFonts w:ascii="Consolas" w:eastAsia="Times New Roman" w:hAnsi="Consolas" w:cs="Times New Roman"/>
+          <w:color w:val="FFFFFF"/>
+          <w:sz w:val="21"/>
+          <w:szCs w:val="21"/>
+        </w:rPr>
+        <w:t xml:space="preserve">    </w:t>
+      </w:r>
+      <w:r>
+        <w:rPr>
+          <w:rFonts w:ascii="Consolas" w:eastAsia="Times New Roman" w:hAnsi="Consolas" w:cs="Times New Roman"/>
+          <w:color w:val="80FFBB"/>
+          <w:sz w:val="21"/>
+          <w:szCs w:val="21"/>
+        </w:rPr>
+        <w:t>"@material-</w:t>
+      </w:r>
+      <w:proofErr w:type="spellStart"/>
+      <w:r>
+        <w:rPr>
+          <w:rFonts w:ascii="Consolas" w:eastAsia="Times New Roman" w:hAnsi="Consolas" w:cs="Times New Roman"/>
+          <w:color w:val="80FFBB"/>
+          <w:sz w:val="21"/>
+          <w:szCs w:val="21"/>
+        </w:rPr>
+        <w:t>ui</w:t>
+      </w:r>
+      <w:proofErr w:type="spellEnd"/>
+      <w:r>
+        <w:rPr>
+          <w:rFonts w:ascii="Consolas" w:eastAsia="Times New Roman" w:hAnsi="Consolas" w:cs="Times New Roman"/>
+          <w:color w:val="80FFBB"/>
+          <w:sz w:val="21"/>
+          <w:szCs w:val="21"/>
+        </w:rPr>
+        <w:t>/core"</w:t>
+      </w:r>
+      <w:r>
+        <w:rPr>
+          <w:rFonts w:ascii="Consolas" w:eastAsia="Times New Roman" w:hAnsi="Consolas" w:cs="Times New Roman"/>
+          <w:color w:val="FFFFFF"/>
+          <w:sz w:val="21"/>
+          <w:szCs w:val="21"/>
+        </w:rPr>
+        <w:t>: "^3.9.3",</w:t>
+      </w:r>
+    </w:p>
+    <w:p>
+      <w:pPr>
+        <w:shd w:val="clear" w:color="auto" w:fill="002240"/>
+        <w:spacing w:after="0" w:line="285" w:lineRule="atLeast"/>
+        <w:rPr>
+          <w:rFonts w:ascii="Consolas" w:eastAsia="Times New Roman" w:hAnsi="Consolas" w:cs="Times New Roman"/>
+          <w:color w:val="FFFFFF"/>
+          <w:sz w:val="21"/>
+          <w:szCs w:val="21"/>
+        </w:rPr>
+      </w:pPr>
+      <w:r>
+        <w:rPr>
+          <w:rFonts w:ascii="Consolas" w:eastAsia="Times New Roman" w:hAnsi="Consolas" w:cs="Times New Roman"/>
+          <w:color w:val="FFFFFF"/>
+          <w:sz w:val="21"/>
+          <w:szCs w:val="21"/>
+        </w:rPr>
+        <w:t xml:space="preserve">    </w:t>
+      </w:r>
+      <w:r>
+        <w:rPr>
+          <w:rFonts w:ascii="Consolas" w:eastAsia="Times New Roman" w:hAnsi="Consolas" w:cs="Times New Roman"/>
+          <w:color w:val="80FFBB"/>
+          <w:sz w:val="21"/>
+          <w:szCs w:val="21"/>
+        </w:rPr>
+        <w:t>"bootstrap"</w:t>
+      </w:r>
+      <w:r>
+        <w:rPr>
+          <w:rFonts w:ascii="Consolas" w:eastAsia="Times New Roman" w:hAnsi="Consolas" w:cs="Times New Roman"/>
+          <w:color w:val="FFFFFF"/>
+          <w:sz w:val="21"/>
+          <w:szCs w:val="21"/>
+        </w:rPr>
+        <w:t>: "^4.3.1",</w:t>
+      </w:r>
+    </w:p>
+    <w:p>
+      <w:pPr>
+        <w:shd w:val="clear" w:color="auto" w:fill="002240"/>
+        <w:spacing w:after="0" w:line="285" w:lineRule="atLeast"/>
+        <w:rPr>
+          <w:rFonts w:ascii="Consolas" w:eastAsia="Times New Roman" w:hAnsi="Consolas" w:cs="Times New Roman"/>
+          <w:color w:val="FFFFFF"/>
+          <w:sz w:val="21"/>
+          <w:szCs w:val="21"/>
+        </w:rPr>
+      </w:pPr>
+      <w:r>
+        <w:rPr>
+          <w:rFonts w:ascii="Consolas" w:eastAsia="Times New Roman" w:hAnsi="Consolas" w:cs="Times New Roman"/>
+          <w:color w:val="FFFFFF"/>
+          <w:sz w:val="21"/>
+          <w:szCs w:val="21"/>
+        </w:rPr>
+        <w:t xml:space="preserve">    </w:t>
+      </w:r>
+      <w:r>
+        <w:rPr>
+          <w:rFonts w:ascii="Consolas" w:eastAsia="Times New Roman" w:hAnsi="Consolas" w:cs="Times New Roman"/>
+          <w:color w:val="80FFBB"/>
+          <w:sz w:val="21"/>
+          <w:szCs w:val="21"/>
+        </w:rPr>
+        <w:t>"font-awesome"</w:t>
+      </w:r>
+      <w:r>
+        <w:rPr>
+          <w:rFonts w:ascii="Consolas" w:eastAsia="Times New Roman" w:hAnsi="Consolas" w:cs="Times New Roman"/>
+          <w:color w:val="FFFFFF"/>
+          <w:sz w:val="21"/>
+          <w:szCs w:val="21"/>
+        </w:rPr>
+        <w:t>: "^4.7.0",</w:t>
+      </w:r>
+    </w:p>
+    <w:p>
+      <w:pPr>
+        <w:shd w:val="clear" w:color="auto" w:fill="002240"/>
+        <w:spacing w:after="0" w:line="285" w:lineRule="atLeast"/>
+        <w:rPr>
+          <w:rFonts w:ascii="Consolas" w:eastAsia="Times New Roman" w:hAnsi="Consolas" w:cs="Times New Roman"/>
+          <w:color w:val="FFFFFF"/>
+          <w:sz w:val="21"/>
+          <w:szCs w:val="21"/>
+        </w:rPr>
+      </w:pPr>
+      <w:r>
+        <w:rPr>
+          <w:rFonts w:ascii="Consolas" w:eastAsia="Times New Roman" w:hAnsi="Consolas" w:cs="Times New Roman"/>
+          <w:color w:val="FFFFFF"/>
+          <w:sz w:val="21"/>
+          <w:szCs w:val="21"/>
+        </w:rPr>
+        <w:lastRenderedPageBreak/>
+        <w:t xml:space="preserve">    </w:t>
+      </w:r>
+      <w:r>
+        <w:rPr>
+          <w:rFonts w:ascii="Consolas" w:eastAsia="Times New Roman" w:hAnsi="Consolas" w:cs="Times New Roman"/>
+          <w:color w:val="80FFBB"/>
+          <w:sz w:val="21"/>
+          <w:szCs w:val="21"/>
+        </w:rPr>
+        <w:t>"</w:t>
+      </w:r>
+      <w:proofErr w:type="spellStart"/>
+      <w:r>
+        <w:rPr>
+          <w:rFonts w:ascii="Consolas" w:eastAsia="Times New Roman" w:hAnsi="Consolas" w:cs="Times New Roman"/>
+          <w:color w:val="80FFBB"/>
+          <w:sz w:val="21"/>
+          <w:szCs w:val="21"/>
+        </w:rPr>
+        <w:t>gh</w:t>
+      </w:r>
+      <w:proofErr w:type="spellEnd"/>
+      <w:r>
+        <w:rPr>
+          <w:rFonts w:ascii="Consolas" w:eastAsia="Times New Roman" w:hAnsi="Consolas" w:cs="Times New Roman"/>
+          <w:color w:val="80FFBB"/>
+          <w:sz w:val="21"/>
+          <w:szCs w:val="21"/>
+        </w:rPr>
+        <w:t>-pages"</w:t>
+      </w:r>
+      <w:r>
+        <w:rPr>
+          <w:rFonts w:ascii="Consolas" w:eastAsia="Times New Roman" w:hAnsi="Consolas" w:cs="Times New Roman"/>
+          <w:color w:val="FFFFFF"/>
+          <w:sz w:val="21"/>
+          <w:szCs w:val="21"/>
+        </w:rPr>
+        <w:t>: "^2.0.1",</w:t>
+      </w:r>
+    </w:p>
+    <w:p>
+      <w:pPr>
+        <w:shd w:val="clear" w:color="auto" w:fill="002240"/>
+        <w:spacing w:after="0" w:line="285" w:lineRule="atLeast"/>
+        <w:rPr>
+          <w:rFonts w:ascii="Consolas" w:eastAsia="Times New Roman" w:hAnsi="Consolas" w:cs="Times New Roman"/>
+          <w:color w:val="FFFFFF"/>
+          <w:sz w:val="21"/>
+          <w:szCs w:val="21"/>
+        </w:rPr>
+      </w:pPr>
+      <w:r>
+        <w:rPr>
+          <w:rFonts w:ascii="Consolas" w:eastAsia="Times New Roman" w:hAnsi="Consolas" w:cs="Times New Roman"/>
+          <w:color w:val="FFFFFF"/>
+          <w:sz w:val="21"/>
+          <w:szCs w:val="21"/>
+        </w:rPr>
+        <w:t xml:space="preserve">    </w:t>
+      </w:r>
+      <w:r>
+        <w:rPr>
+          <w:rFonts w:ascii="Consolas" w:eastAsia="Times New Roman" w:hAnsi="Consolas" w:cs="Times New Roman"/>
+          <w:color w:val="80FFBB"/>
+          <w:sz w:val="21"/>
+          <w:szCs w:val="21"/>
+        </w:rPr>
+        <w:t>"react"</w:t>
+      </w:r>
+      <w:r>
+        <w:rPr>
+          <w:rFonts w:ascii="Consolas" w:eastAsia="Times New Roman" w:hAnsi="Consolas" w:cs="Times New Roman"/>
+          <w:color w:val="FFFFFF"/>
+          <w:sz w:val="21"/>
+          <w:szCs w:val="21"/>
+        </w:rPr>
+        <w:t>: "^16.8.6",</w:t>
+      </w:r>
+    </w:p>
+    <w:p>
+      <w:pPr>
+        <w:shd w:val="clear" w:color="auto" w:fill="002240"/>
+        <w:spacing w:after="0" w:line="285" w:lineRule="atLeast"/>
+        <w:rPr>
+          <w:rFonts w:ascii="Consolas" w:eastAsia="Times New Roman" w:hAnsi="Consolas" w:cs="Times New Roman"/>
+          <w:color w:val="FFFFFF"/>
+          <w:sz w:val="21"/>
+          <w:szCs w:val="21"/>
+        </w:rPr>
+      </w:pPr>
+      <w:r>
+        <w:rPr>
+          <w:rFonts w:ascii="Consolas" w:eastAsia="Times New Roman" w:hAnsi="Consolas" w:cs="Times New Roman"/>
+          <w:color w:val="FFFFFF"/>
+          <w:sz w:val="21"/>
+          <w:szCs w:val="21"/>
+        </w:rPr>
+        <w:t xml:space="preserve">    </w:t>
+      </w:r>
+      <w:r>
+        <w:rPr>
+          <w:rFonts w:ascii="Consolas" w:eastAsia="Times New Roman" w:hAnsi="Consolas" w:cs="Times New Roman"/>
+          <w:color w:val="80FFBB"/>
+          <w:sz w:val="21"/>
+          <w:szCs w:val="21"/>
+        </w:rPr>
+        <w:t>"react-</w:t>
+      </w:r>
+      <w:proofErr w:type="spellStart"/>
+      <w:r>
+        <w:rPr>
+          <w:rFonts w:ascii="Consolas" w:eastAsia="Times New Roman" w:hAnsi="Consolas" w:cs="Times New Roman"/>
+          <w:color w:val="80FFBB"/>
+          <w:sz w:val="21"/>
+          <w:szCs w:val="21"/>
+        </w:rPr>
+        <w:t>dom</w:t>
+      </w:r>
+      <w:proofErr w:type="spellEnd"/>
+      <w:r>
+        <w:rPr>
+          <w:rFonts w:ascii="Consolas" w:eastAsia="Times New Roman" w:hAnsi="Consolas" w:cs="Times New Roman"/>
+          <w:color w:val="80FFBB"/>
+          <w:sz w:val="21"/>
+          <w:szCs w:val="21"/>
+        </w:rPr>
+        <w:t>"</w:t>
+      </w:r>
+      <w:r>
+        <w:rPr>
+          <w:rFonts w:ascii="Consolas" w:eastAsia="Times New Roman" w:hAnsi="Consolas" w:cs="Times New Roman"/>
+          <w:color w:val="FFFFFF"/>
+          <w:sz w:val="21"/>
+          <w:szCs w:val="21"/>
+        </w:rPr>
+        <w:t>: "^16.8.6",</w:t>
+      </w:r>
+    </w:p>
+    <w:p>
+      <w:pPr>
+        <w:shd w:val="clear" w:color="auto" w:fill="002240"/>
+        <w:spacing w:after="0" w:line="285" w:lineRule="atLeast"/>
+        <w:rPr>
+          <w:rFonts w:ascii="Consolas" w:eastAsia="Times New Roman" w:hAnsi="Consolas" w:cs="Times New Roman"/>
+          <w:color w:val="FFFFFF"/>
+          <w:sz w:val="21"/>
+          <w:szCs w:val="21"/>
+        </w:rPr>
+      </w:pPr>
+      <w:r>
+        <w:rPr>
+          <w:rFonts w:ascii="Consolas" w:eastAsia="Times New Roman" w:hAnsi="Consolas" w:cs="Times New Roman"/>
+          <w:color w:val="FFFFFF"/>
+          <w:sz w:val="21"/>
+          <w:szCs w:val="21"/>
+        </w:rPr>
+        <w:t xml:space="preserve">    </w:t>
+      </w:r>
+      <w:r>
+        <w:rPr>
+          <w:rFonts w:ascii="Consolas" w:eastAsia="Times New Roman" w:hAnsi="Consolas" w:cs="Times New Roman"/>
+          <w:color w:val="80FFBB"/>
+          <w:sz w:val="21"/>
+          <w:szCs w:val="21"/>
+        </w:rPr>
+        <w:t>"react-scripts"</w:t>
+      </w:r>
+      <w:r>
+        <w:rPr>
+          <w:rFonts w:ascii="Consolas" w:eastAsia="Times New Roman" w:hAnsi="Consolas" w:cs="Times New Roman"/>
+          <w:color w:val="FFFFFF"/>
+          <w:sz w:val="21"/>
+          <w:szCs w:val="21"/>
+        </w:rPr>
+        <w:t>: "2.1.8",</w:t>
+      </w:r>
+    </w:p>
+    <w:p>
+      <w:pPr>
+        <w:shd w:val="clear" w:color="auto" w:fill="002240"/>
+        <w:spacing w:after="0" w:line="285" w:lineRule="atLeast"/>
+        <w:rPr>
+          <w:rFonts w:ascii="Consolas" w:eastAsia="Times New Roman" w:hAnsi="Consolas" w:cs="Times New Roman"/>
+          <w:color w:val="FFFFFF"/>
+          <w:sz w:val="21"/>
+          <w:szCs w:val="21"/>
+        </w:rPr>
+      </w:pPr>
+      <w:r>
+        <w:rPr>
+          <w:rFonts w:ascii="Consolas" w:eastAsia="Times New Roman" w:hAnsi="Consolas" w:cs="Times New Roman"/>
+          <w:color w:val="FFFFFF"/>
+          <w:sz w:val="21"/>
+          <w:szCs w:val="21"/>
+        </w:rPr>
+        <w:t xml:space="preserve">    </w:t>
+      </w:r>
+      <w:r>
+        <w:rPr>
+          <w:rFonts w:ascii="Consolas" w:eastAsia="Times New Roman" w:hAnsi="Consolas" w:cs="Times New Roman"/>
+          <w:color w:val="80FFBB"/>
+          <w:sz w:val="21"/>
+          <w:szCs w:val="21"/>
+        </w:rPr>
+        <w:t>"</w:t>
+      </w:r>
+      <w:proofErr w:type="spellStart"/>
+      <w:r>
+        <w:rPr>
+          <w:rFonts w:ascii="Consolas" w:eastAsia="Times New Roman" w:hAnsi="Consolas" w:cs="Times New Roman"/>
+          <w:color w:val="80FFBB"/>
+          <w:sz w:val="21"/>
+          <w:szCs w:val="21"/>
+        </w:rPr>
+        <w:t>reactstrap</w:t>
+      </w:r>
+      <w:proofErr w:type="spellEnd"/>
+      <w:r>
+        <w:rPr>
+          <w:rFonts w:ascii="Consolas" w:eastAsia="Times New Roman" w:hAnsi="Consolas" w:cs="Times New Roman"/>
+          <w:color w:val="80FFBB"/>
+          <w:sz w:val="21"/>
+          <w:szCs w:val="21"/>
+        </w:rPr>
+        <w:t>"</w:t>
+      </w:r>
+      <w:r>
+        <w:rPr>
+          <w:rFonts w:ascii="Consolas" w:eastAsia="Times New Roman" w:hAnsi="Consolas" w:cs="Times New Roman"/>
+          <w:color w:val="FFFFFF"/>
+          <w:sz w:val="21"/>
+          <w:szCs w:val="21"/>
+        </w:rPr>
+        <w:t>: "^8.0.0"</w:t>
+      </w:r>
+    </w:p>
+    <w:p>
+      <w:pPr>
+        <w:shd w:val="clear" w:color="auto" w:fill="002240"/>
+        <w:spacing w:after="0" w:line="285" w:lineRule="atLeast"/>
+        <w:rPr>
+          <w:rFonts w:ascii="Consolas" w:eastAsia="Times New Roman" w:hAnsi="Consolas" w:cs="Times New Roman"/>
+          <w:color w:val="FFFFFF"/>
+          <w:sz w:val="21"/>
+          <w:szCs w:val="21"/>
+        </w:rPr>
+      </w:pPr>
+      <w:r>
+        <w:rPr>
+          <w:rFonts w:ascii="Consolas" w:eastAsia="Times New Roman" w:hAnsi="Consolas" w:cs="Times New Roman"/>
+          <w:color w:val="FFFFFF"/>
+          <w:sz w:val="21"/>
+          <w:szCs w:val="21"/>
+        </w:rPr>
+        <w:t xml:space="preserve">  },</w:t>
+      </w:r>
+    </w:p>
+    <w:p>
+      <w:pPr>
+        <w:shd w:val="clear" w:color="auto" w:fill="002240"/>
+        <w:spacing w:after="0" w:line="285" w:lineRule="atLeast"/>
+        <w:rPr>
+          <w:rFonts w:ascii="Consolas" w:eastAsia="Times New Roman" w:hAnsi="Consolas" w:cs="Times New Roman"/>
+          <w:color w:val="FFFFFF"/>
+          <w:sz w:val="21"/>
+          <w:szCs w:val="21"/>
+        </w:rPr>
+      </w:pPr>
+      <w:r>
+        <w:rPr>
+          <w:rFonts w:ascii="Consolas" w:eastAsia="Times New Roman" w:hAnsi="Consolas" w:cs="Times New Roman"/>
+          <w:color w:val="FFFFFF"/>
+          <w:sz w:val="21"/>
+          <w:szCs w:val="21"/>
+        </w:rPr>
+        <w:t xml:space="preserve">  </w:t>
+      </w:r>
+      <w:r>
+        <w:rPr>
+          <w:rFonts w:ascii="Consolas" w:eastAsia="Times New Roman" w:hAnsi="Consolas" w:cs="Times New Roman"/>
+          <w:color w:val="80FFBB"/>
+          <w:sz w:val="21"/>
+          <w:szCs w:val="21"/>
+        </w:rPr>
+        <w:t>"scripts"</w:t>
+      </w:r>
+      <w:r>
+        <w:rPr>
+          <w:rFonts w:ascii="Consolas" w:eastAsia="Times New Roman" w:hAnsi="Consolas" w:cs="Times New Roman"/>
+          <w:color w:val="FFFFFF"/>
+          <w:sz w:val="21"/>
+          <w:szCs w:val="21"/>
+        </w:rPr>
+        <w:t>: {</w:t>
+      </w:r>
+    </w:p>
+    <w:p>
+      <w:pPr>
+        <w:shd w:val="clear" w:color="auto" w:fill="002240"/>
+        <w:spacing w:after="0" w:line="285" w:lineRule="atLeast"/>
+        <w:rPr>
+          <w:rFonts w:ascii="Consolas" w:eastAsia="Times New Roman" w:hAnsi="Consolas" w:cs="Times New Roman"/>
+          <w:color w:val="FF0000"/>
+          <w:sz w:val="21"/>
+          <w:szCs w:val="21"/>
+        </w:rPr>
+      </w:pPr>
+      <w:r>
+        <w:rPr>
+          <w:rFonts w:ascii="Consolas" w:eastAsia="Times New Roman" w:hAnsi="Consolas" w:cs="Times New Roman"/>
+          <w:color w:val="FFFFFF"/>
+          <w:sz w:val="21"/>
+          <w:szCs w:val="21"/>
+        </w:rPr>
+        <w:t xml:space="preserve">    </w:t>
+      </w:r>
+      <w:r>
+        <w:rPr>
+          <w:rFonts w:ascii="Consolas" w:eastAsia="Times New Roman" w:hAnsi="Consolas" w:cs="Times New Roman"/>
+          <w:color w:val="FF0000"/>
+          <w:sz w:val="21"/>
+          <w:szCs w:val="21"/>
+        </w:rPr>
+        <w:t>"</w:t>
+      </w:r>
+      <w:proofErr w:type="spellStart"/>
+      <w:r>
+        <w:rPr>
+          <w:rFonts w:ascii="Consolas" w:eastAsia="Times New Roman" w:hAnsi="Consolas" w:cs="Times New Roman"/>
+          <w:color w:val="FF0000"/>
+          <w:sz w:val="21"/>
+          <w:szCs w:val="21"/>
+        </w:rPr>
+        <w:t>predeploy</w:t>
+      </w:r>
+      <w:proofErr w:type="spellEnd"/>
+      <w:r>
+        <w:rPr>
+          <w:rFonts w:ascii="Consolas" w:eastAsia="Times New Roman" w:hAnsi="Consolas" w:cs="Times New Roman"/>
+          <w:color w:val="FF0000"/>
+          <w:sz w:val="21"/>
+          <w:szCs w:val="21"/>
+        </w:rPr>
+        <w:t>": "</w:t>
+      </w:r>
+      <w:proofErr w:type="spellStart"/>
+      <w:r>
+        <w:rPr>
+          <w:rFonts w:ascii="Consolas" w:eastAsia="Times New Roman" w:hAnsi="Consolas" w:cs="Times New Roman"/>
+          <w:color w:val="FF0000"/>
+          <w:sz w:val="21"/>
+          <w:szCs w:val="21"/>
+        </w:rPr>
+        <w:t>npm</w:t>
+      </w:r>
+      <w:proofErr w:type="spellEnd"/>
+      <w:r>
+        <w:rPr>
+          <w:rFonts w:ascii="Consolas" w:eastAsia="Times New Roman" w:hAnsi="Consolas" w:cs="Times New Roman"/>
+          <w:color w:val="FF0000"/>
+          <w:sz w:val="21"/>
+          <w:szCs w:val="21"/>
+        </w:rPr>
+        <w:t xml:space="preserve"> run build",</w:t>
+      </w:r>
+    </w:p>
+    <w:p>
+      <w:pPr>
+        <w:shd w:val="clear" w:color="auto" w:fill="002240"/>
+        <w:spacing w:after="0" w:line="285" w:lineRule="atLeast"/>
+        <w:rPr>
+          <w:rFonts w:ascii="Consolas" w:eastAsia="Times New Roman" w:hAnsi="Consolas" w:cs="Times New Roman"/>
+          <w:color w:val="FF0000"/>
+          <w:sz w:val="21"/>
+          <w:szCs w:val="21"/>
+        </w:rPr>
+      </w:pPr>
+      <w:r>
+        <w:rPr>
+          <w:rFonts w:ascii="Consolas" w:eastAsia="Times New Roman" w:hAnsi="Consolas" w:cs="Times New Roman"/>
+          <w:color w:val="FF0000"/>
+          <w:sz w:val="21"/>
+          <w:szCs w:val="21"/>
+        </w:rPr>
+        <w:t xml:space="preserve">    "deploy": "</w:t>
+      </w:r>
+      <w:proofErr w:type="spellStart"/>
+      <w:r>
+        <w:rPr>
+          <w:rFonts w:ascii="Consolas" w:eastAsia="Times New Roman" w:hAnsi="Consolas" w:cs="Times New Roman"/>
+          <w:color w:val="FF0000"/>
+          <w:sz w:val="21"/>
+          <w:szCs w:val="21"/>
+        </w:rPr>
+        <w:t>gh</w:t>
+      </w:r>
+      <w:proofErr w:type="spellEnd"/>
+      <w:r>
+        <w:rPr>
+          <w:rFonts w:ascii="Consolas" w:eastAsia="Times New Roman" w:hAnsi="Consolas" w:cs="Times New Roman"/>
+          <w:color w:val="FF0000"/>
+          <w:sz w:val="21"/>
+          <w:szCs w:val="21"/>
+        </w:rPr>
+        <w:t>-pages -d build",</w:t>
+      </w:r>
+    </w:p>
+    <w:p>
+      <w:pPr>
+        <w:shd w:val="clear" w:color="auto" w:fill="002240"/>
+        <w:spacing w:after="0" w:line="285" w:lineRule="atLeast"/>
+        <w:rPr>
+          <w:rFonts w:ascii="Consolas" w:eastAsia="Times New Roman" w:hAnsi="Consolas" w:cs="Times New Roman"/>
+          <w:color w:val="FFFFFF"/>
+          <w:sz w:val="21"/>
+          <w:szCs w:val="21"/>
+        </w:rPr>
+      </w:pPr>
+      <w:r>
+        <w:rPr>
+          <w:rFonts w:ascii="Consolas" w:eastAsia="Times New Roman" w:hAnsi="Consolas" w:cs="Times New Roman"/>
+          <w:color w:val="FFFFFF"/>
+          <w:sz w:val="21"/>
+          <w:szCs w:val="21"/>
+        </w:rPr>
+        <w:t xml:space="preserve">    </w:t>
+      </w:r>
+      <w:r>
+        <w:rPr>
+          <w:rFonts w:ascii="Consolas" w:eastAsia="Times New Roman" w:hAnsi="Consolas" w:cs="Times New Roman"/>
+          <w:color w:val="80FFBB"/>
+          <w:sz w:val="21"/>
+          <w:szCs w:val="21"/>
+        </w:rPr>
+        <w:t>"start"</w:t>
+      </w:r>
+      <w:r>
+        <w:rPr>
+          <w:rFonts w:ascii="Consolas" w:eastAsia="Times New Roman" w:hAnsi="Consolas" w:cs="Times New Roman"/>
+          <w:color w:val="FFFFFF"/>
+          <w:sz w:val="21"/>
+          <w:szCs w:val="21"/>
+        </w:rPr>
+        <w:t>: "react-scripts start",</w:t>
+      </w:r>
+    </w:p>
+    <w:p>
+      <w:pPr>
+        <w:shd w:val="clear" w:color="auto" w:fill="002240"/>
+        <w:spacing w:after="0" w:line="285" w:lineRule="atLeast"/>
+        <w:rPr>
+          <w:rFonts w:ascii="Consolas" w:eastAsia="Times New Roman" w:hAnsi="Consolas" w:cs="Times New Roman"/>
+          <w:color w:val="FFFFFF"/>
+          <w:sz w:val="21"/>
+          <w:szCs w:val="21"/>
+        </w:rPr>
+      </w:pPr>
+      <w:r>
+        <w:rPr>
+          <w:rFonts w:ascii="Consolas" w:eastAsia="Times New Roman" w:hAnsi="Consolas" w:cs="Times New Roman"/>
+          <w:color w:val="FFFFFF"/>
+          <w:sz w:val="21"/>
+          <w:szCs w:val="21"/>
+        </w:rPr>
+        <w:t xml:space="preserve">    </w:t>
+      </w:r>
+      <w:r>
+        <w:rPr>
+          <w:rFonts w:ascii="Consolas" w:eastAsia="Times New Roman" w:hAnsi="Consolas" w:cs="Times New Roman"/>
+          <w:color w:val="80FFBB"/>
+          <w:sz w:val="21"/>
+          <w:szCs w:val="21"/>
+        </w:rPr>
+        <w:t>"build"</w:t>
+      </w:r>
+      <w:r>
+        <w:rPr>
+          <w:rFonts w:ascii="Consolas" w:eastAsia="Times New Roman" w:hAnsi="Consolas" w:cs="Times New Roman"/>
+          <w:color w:val="FFFFFF"/>
+          <w:sz w:val="21"/>
+          <w:szCs w:val="21"/>
+        </w:rPr>
+        <w:t>: "react-scripts build",</w:t>
+      </w:r>
+    </w:p>
+    <w:p>
+      <w:pPr>
+        <w:shd w:val="clear" w:color="auto" w:fill="002240"/>
+        <w:spacing w:after="0" w:line="285" w:lineRule="atLeast"/>
+        <w:rPr>
+          <w:rFonts w:ascii="Consolas" w:eastAsia="Times New Roman" w:hAnsi="Consolas" w:cs="Times New Roman"/>
+          <w:color w:val="FFFFFF"/>
+          <w:sz w:val="21"/>
+          <w:szCs w:val="21"/>
+        </w:rPr>
+      </w:pPr>
+      <w:r>
+        <w:rPr>
+          <w:rFonts w:ascii="Consolas" w:eastAsia="Times New Roman" w:hAnsi="Consolas" w:cs="Times New Roman"/>
+          <w:color w:val="FFFFFF"/>
+          <w:sz w:val="21"/>
+          <w:szCs w:val="21"/>
+        </w:rPr>
+        <w:t xml:space="preserve">    </w:t>
+      </w:r>
+      <w:r>
+        <w:rPr>
+          <w:rFonts w:ascii="Consolas" w:eastAsia="Times New Roman" w:hAnsi="Consolas" w:cs="Times New Roman"/>
+          <w:color w:val="80FFBB"/>
+          <w:sz w:val="21"/>
+          <w:szCs w:val="21"/>
+        </w:rPr>
+        <w:t>"test"</w:t>
+      </w:r>
+      <w:r>
+        <w:rPr>
+          <w:rFonts w:ascii="Consolas" w:eastAsia="Times New Roman" w:hAnsi="Consolas" w:cs="Times New Roman"/>
+          <w:color w:val="FFFFFF"/>
+          <w:sz w:val="21"/>
+          <w:szCs w:val="21"/>
+        </w:rPr>
+        <w:t>: "react-scripts test",</w:t>
+      </w:r>
+    </w:p>
+    <w:p>
+      <w:pPr>
+        <w:shd w:val="clear" w:color="auto" w:fill="002240"/>
+        <w:spacing w:after="0" w:line="285" w:lineRule="atLeast"/>
+        <w:rPr>
+          <w:rFonts w:ascii="Consolas" w:eastAsia="Times New Roman" w:hAnsi="Consolas" w:cs="Times New Roman"/>
+          <w:color w:val="FFFFFF"/>
+          <w:sz w:val="21"/>
+          <w:szCs w:val="21"/>
+        </w:rPr>
+      </w:pPr>
+      <w:r>
+        <w:rPr>
+          <w:rFonts w:ascii="Consolas" w:eastAsia="Times New Roman" w:hAnsi="Consolas" w:cs="Times New Roman"/>
+          <w:color w:val="FFFFFF"/>
+          <w:sz w:val="21"/>
+          <w:szCs w:val="21"/>
+        </w:rPr>
+        <w:t xml:space="preserve">    </w:t>
+      </w:r>
+      <w:r>
+        <w:rPr>
+          <w:rFonts w:ascii="Consolas" w:eastAsia="Times New Roman" w:hAnsi="Consolas" w:cs="Times New Roman"/>
+          <w:color w:val="80FFBB"/>
+          <w:sz w:val="21"/>
+          <w:szCs w:val="21"/>
+        </w:rPr>
+        <w:t>"eject"</w:t>
+      </w:r>
+      <w:r>
+        <w:rPr>
+          <w:rFonts w:ascii="Consolas" w:eastAsia="Times New Roman" w:hAnsi="Consolas" w:cs="Times New Roman"/>
+          <w:color w:val="FFFFFF"/>
+          <w:sz w:val="21"/>
+          <w:szCs w:val="21"/>
+        </w:rPr>
+        <w:t>: "react-scripts eject"</w:t>
+      </w:r>
+    </w:p>
+    <w:p>
+      <w:pPr>
+        <w:shd w:val="clear" w:color="auto" w:fill="002240"/>
+        <w:spacing w:after="0" w:line="285" w:lineRule="atLeast"/>
+        <w:rPr>
+          <w:rFonts w:ascii="Consolas" w:eastAsia="Times New Roman" w:hAnsi="Consolas" w:cs="Times New Roman"/>
+          <w:color w:val="FFFFFF"/>
+          <w:sz w:val="21"/>
+          <w:szCs w:val="21"/>
+        </w:rPr>
+      </w:pPr>
+      <w:r>
+        <w:rPr>
+          <w:rFonts w:ascii="Consolas" w:eastAsia="Times New Roman" w:hAnsi="Consolas" w:cs="Times New Roman"/>
+          <w:color w:val="FFFFFF"/>
+          <w:sz w:val="21"/>
+          <w:szCs w:val="21"/>
+        </w:rPr>
+        <w:t xml:space="preserve">  },</w:t>
+      </w:r>
+    </w:p>
+    <w:p>
+      <w:pPr>
+        <w:shd w:val="clear" w:color="auto" w:fill="002240"/>
+        <w:spacing w:after="0" w:line="285" w:lineRule="atLeast"/>
+        <w:rPr>
+          <w:rFonts w:ascii="Consolas" w:eastAsia="Times New Roman" w:hAnsi="Consolas" w:cs="Times New Roman"/>
+          <w:color w:val="FFFFFF"/>
+          <w:sz w:val="21"/>
+          <w:szCs w:val="21"/>
+        </w:rPr>
+      </w:pPr>
+      <w:r>
+        <w:rPr>
+          <w:rFonts w:ascii="Consolas" w:eastAsia="Times New Roman" w:hAnsi="Consolas" w:cs="Times New Roman"/>
+          <w:color w:val="FFFFFF"/>
+          <w:sz w:val="21"/>
+          <w:szCs w:val="21"/>
+        </w:rPr>
+        <w:t xml:space="preserve">  </w:t>
+      </w:r>
+      <w:r>
+        <w:rPr>
+          <w:rFonts w:ascii="Consolas" w:eastAsia="Times New Roman" w:hAnsi="Consolas" w:cs="Times New Roman"/>
+          <w:color w:val="80FFBB"/>
+          <w:sz w:val="21"/>
+          <w:szCs w:val="21"/>
+        </w:rPr>
+        <w:t>"</w:t>
+      </w:r>
+      <w:proofErr w:type="spellStart"/>
+      <w:r>
+        <w:rPr>
+          <w:rFonts w:ascii="Consolas" w:eastAsia="Times New Roman" w:hAnsi="Consolas" w:cs="Times New Roman"/>
+          <w:color w:val="80FFBB"/>
+          <w:sz w:val="21"/>
+          <w:szCs w:val="21"/>
+        </w:rPr>
+        <w:t>eslintConfig</w:t>
+      </w:r>
+      <w:proofErr w:type="spellEnd"/>
+      <w:r>
+        <w:rPr>
+          <w:rFonts w:ascii="Consolas" w:eastAsia="Times New Roman" w:hAnsi="Consolas" w:cs="Times New Roman"/>
+          <w:color w:val="80FFBB"/>
+          <w:sz w:val="21"/>
+          <w:szCs w:val="21"/>
+        </w:rPr>
+        <w:t>"</w:t>
+      </w:r>
+      <w:r>
+        <w:rPr>
+          <w:rFonts w:ascii="Consolas" w:eastAsia="Times New Roman" w:hAnsi="Consolas" w:cs="Times New Roman"/>
+          <w:color w:val="FFFFFF"/>
+          <w:sz w:val="21"/>
+          <w:szCs w:val="21"/>
+        </w:rPr>
+        <w:t>: {</w:t>
+      </w:r>
+    </w:p>
+    <w:p>
+      <w:pPr>
+        <w:shd w:val="clear" w:color="auto" w:fill="002240"/>
+        <w:spacing w:after="0" w:line="285" w:lineRule="atLeast"/>
+        <w:rPr>
+          <w:rFonts w:ascii="Consolas" w:eastAsia="Times New Roman" w:hAnsi="Consolas" w:cs="Times New Roman"/>
+          <w:color w:val="FFFFFF"/>
+          <w:sz w:val="21"/>
+          <w:szCs w:val="21"/>
+        </w:rPr>
+      </w:pPr>
+      <w:r>
+        <w:rPr>
+          <w:rFonts w:ascii="Consolas" w:eastAsia="Times New Roman" w:hAnsi="Consolas" w:cs="Times New Roman"/>
+          <w:color w:val="FFFFFF"/>
+          <w:sz w:val="21"/>
+          <w:szCs w:val="21"/>
+        </w:rPr>
+        <w:t xml:space="preserve">    </w:t>
+      </w:r>
+      <w:r>
+        <w:rPr>
+          <w:rFonts w:ascii="Consolas" w:eastAsia="Times New Roman" w:hAnsi="Consolas" w:cs="Times New Roman"/>
+          <w:color w:val="80FFBB"/>
+          <w:sz w:val="21"/>
+          <w:szCs w:val="21"/>
+        </w:rPr>
+        <w:t>"extends"</w:t>
+      </w:r>
+      <w:r>
+        <w:rPr>
+          <w:rFonts w:ascii="Consolas" w:eastAsia="Times New Roman" w:hAnsi="Consolas" w:cs="Times New Roman"/>
+          <w:color w:val="FFFFFF"/>
+          <w:sz w:val="21"/>
+          <w:szCs w:val="21"/>
+        </w:rPr>
+        <w:t>: "react-app"</w:t>
+      </w:r>
+    </w:p>
+    <w:p>
+      <w:pPr>
+        <w:shd w:val="clear" w:color="auto" w:fill="002240"/>
+        <w:spacing w:after="0" w:line="285" w:lineRule="atLeast"/>
+        <w:rPr>
+          <w:rFonts w:ascii="Consolas" w:eastAsia="Times New Roman" w:hAnsi="Consolas" w:cs="Times New Roman"/>
+          <w:color w:val="FFFFFF"/>
+          <w:sz w:val="21"/>
+          <w:szCs w:val="21"/>
+        </w:rPr>
+      </w:pPr>
+      <w:r>
+        <w:rPr>
+          <w:rFonts w:ascii="Consolas" w:eastAsia="Times New Roman" w:hAnsi="Consolas" w:cs="Times New Roman"/>
+          <w:color w:val="FFFFFF"/>
+          <w:sz w:val="21"/>
+          <w:szCs w:val="21"/>
+        </w:rPr>
+        <w:t xml:space="preserve">  },</w:t>
+      </w:r>
+    </w:p>
+    <w:p>
+      <w:pPr>
+        <w:shd w:val="clear" w:color="auto" w:fill="002240"/>
+        <w:spacing w:after="0" w:line="285" w:lineRule="atLeast"/>
+        <w:rPr>
+          <w:rFonts w:ascii="Consolas" w:eastAsia="Times New Roman" w:hAnsi="Consolas" w:cs="Times New Roman"/>
+          <w:color w:val="FFFFFF"/>
+          <w:sz w:val="21"/>
+          <w:szCs w:val="21"/>
+        </w:rPr>
+      </w:pPr>
+      <w:r>
+        <w:rPr>
+          <w:rFonts w:ascii="Consolas" w:eastAsia="Times New Roman" w:hAnsi="Consolas" w:cs="Times New Roman"/>
+          <w:color w:val="FFFFFF"/>
+          <w:sz w:val="21"/>
+          <w:szCs w:val="21"/>
+        </w:rPr>
+        <w:t xml:space="preserve">  </w:t>
+      </w:r>
+      <w:r>
+        <w:rPr>
+          <w:rFonts w:ascii="Consolas" w:eastAsia="Times New Roman" w:hAnsi="Consolas" w:cs="Times New Roman"/>
+          <w:color w:val="80FFBB"/>
+          <w:sz w:val="21"/>
+          <w:szCs w:val="21"/>
+        </w:rPr>
+        <w:t>"</w:t>
+      </w:r>
+      <w:proofErr w:type="spellStart"/>
+      <w:r>
+        <w:rPr>
+          <w:rFonts w:ascii="Consolas" w:eastAsia="Times New Roman" w:hAnsi="Consolas" w:cs="Times New Roman"/>
+          <w:color w:val="80FFBB"/>
+          <w:sz w:val="21"/>
+          <w:szCs w:val="21"/>
+        </w:rPr>
+        <w:t>browserslist</w:t>
+      </w:r>
+      <w:proofErr w:type="spellEnd"/>
+      <w:r>
+        <w:rPr>
+          <w:rFonts w:ascii="Consolas" w:eastAsia="Times New Roman" w:hAnsi="Consolas" w:cs="Times New Roman"/>
+          <w:color w:val="80FFBB"/>
+          <w:sz w:val="21"/>
+          <w:szCs w:val="21"/>
+        </w:rPr>
+        <w:t>"</w:t>
+      </w:r>
+      <w:r>
+        <w:rPr>
+          <w:rFonts w:ascii="Consolas" w:eastAsia="Times New Roman" w:hAnsi="Consolas" w:cs="Times New Roman"/>
+          <w:color w:val="FFFFFF"/>
+          <w:sz w:val="21"/>
+          <w:szCs w:val="21"/>
+        </w:rPr>
+        <w:t>: [</w:t>
+      </w:r>
+    </w:p>
+    <w:p>
+      <w:pPr>
+        <w:shd w:val="clear" w:color="auto" w:fill="002240"/>
+        <w:spacing w:after="0" w:line="285" w:lineRule="atLeast"/>
+        <w:rPr>
+          <w:rFonts w:ascii="Consolas" w:eastAsia="Times New Roman" w:hAnsi="Consolas" w:cs="Times New Roman"/>
+          <w:color w:val="FFFFFF"/>
+          <w:sz w:val="21"/>
+          <w:szCs w:val="21"/>
+        </w:rPr>
+      </w:pPr>
+      <w:r>
+        <w:rPr>
+          <w:rFonts w:ascii="Consolas" w:eastAsia="Times New Roman" w:hAnsi="Consolas" w:cs="Times New Roman"/>
+          <w:color w:val="FFFFFF"/>
+          <w:sz w:val="21"/>
+          <w:szCs w:val="21"/>
+        </w:rPr>
+        <w:t xml:space="preserve">    "&gt;0.2%",</w:t>
+      </w:r>
+    </w:p>
+    <w:p>
+      <w:pPr>
+        <w:shd w:val="clear" w:color="auto" w:fill="002240"/>
+        <w:spacing w:after="0" w:line="285" w:lineRule="atLeast"/>
+        <w:rPr>
+          <w:rFonts w:ascii="Consolas" w:eastAsia="Times New Roman" w:hAnsi="Consolas" w:cs="Times New Roman"/>
+          <w:color w:val="FFFFFF"/>
+          <w:sz w:val="21"/>
+          <w:szCs w:val="21"/>
+        </w:rPr>
+      </w:pPr>
+      <w:r>
+        <w:rPr>
+          <w:rFonts w:ascii="Consolas" w:eastAsia="Times New Roman" w:hAnsi="Consolas" w:cs="Times New Roman"/>
+          <w:color w:val="FFFFFF"/>
+          <w:sz w:val="21"/>
+          <w:szCs w:val="21"/>
+        </w:rPr>
+        <w:t xml:space="preserve">    "not dead",</w:t>
+      </w:r>
+    </w:p>
+    <w:p>
+      <w:pPr>
+        <w:shd w:val="clear" w:color="auto" w:fill="002240"/>
+        <w:spacing w:after="0" w:line="285" w:lineRule="atLeast"/>
+        <w:rPr>
+          <w:rFonts w:ascii="Consolas" w:eastAsia="Times New Roman" w:hAnsi="Consolas" w:cs="Times New Roman"/>
+          <w:color w:val="FFFFFF"/>
+          <w:sz w:val="21"/>
+          <w:szCs w:val="21"/>
+        </w:rPr>
+      </w:pPr>
+      <w:r>
+        <w:rPr>
+          <w:rFonts w:ascii="Consolas" w:eastAsia="Times New Roman" w:hAnsi="Consolas" w:cs="Times New Roman"/>
+          <w:color w:val="FFFFFF"/>
+          <w:sz w:val="21"/>
+          <w:szCs w:val="21"/>
+        </w:rPr>
+        <w:t xml:space="preserve">    "not </w:t>
+      </w:r>
+      <w:proofErr w:type="spellStart"/>
+      <w:r>
+        <w:rPr>
+          <w:rFonts w:ascii="Consolas" w:eastAsia="Times New Roman" w:hAnsi="Consolas" w:cs="Times New Roman"/>
+          <w:color w:val="FFFFFF"/>
+          <w:sz w:val="21"/>
+          <w:szCs w:val="21"/>
+        </w:rPr>
+        <w:t>ie</w:t>
+      </w:r>
+      <w:proofErr w:type="spellEnd"/>
+      <w:r>
+        <w:rPr>
+          <w:rFonts w:ascii="Consolas" w:eastAsia="Times New Roman" w:hAnsi="Consolas" w:cs="Times New Roman"/>
+          <w:color w:val="FFFFFF"/>
+          <w:sz w:val="21"/>
+          <w:szCs w:val="21"/>
+        </w:rPr>
+        <w:t xml:space="preserve"> &lt;= 11",</w:t>
+      </w:r>
+    </w:p>
+    <w:p>
+      <w:pPr>
+        <w:shd w:val="clear" w:color="auto" w:fill="002240"/>
+        <w:spacing w:after="0" w:line="285" w:lineRule="atLeast"/>
+        <w:rPr>
+          <w:rFonts w:ascii="Consolas" w:eastAsia="Times New Roman" w:hAnsi="Consolas" w:cs="Times New Roman"/>
+          <w:color w:val="FFFFFF"/>
+          <w:sz w:val="21"/>
+          <w:szCs w:val="21"/>
+        </w:rPr>
+      </w:pPr>
+      <w:r>
+        <w:rPr>
+          <w:rFonts w:ascii="Consolas" w:eastAsia="Times New Roman" w:hAnsi="Consolas" w:cs="Times New Roman"/>
+          <w:color w:val="FFFFFF"/>
+          <w:sz w:val="21"/>
+          <w:szCs w:val="21"/>
+        </w:rPr>
+        <w:t xml:space="preserve">    "not </w:t>
+      </w:r>
+      <w:proofErr w:type="spellStart"/>
+      <w:r>
+        <w:rPr>
+          <w:rFonts w:ascii="Consolas" w:eastAsia="Times New Roman" w:hAnsi="Consolas" w:cs="Times New Roman"/>
+          <w:color w:val="FFFFFF"/>
+          <w:sz w:val="21"/>
+          <w:szCs w:val="21"/>
+        </w:rPr>
+        <w:t>op_mini</w:t>
+      </w:r>
+      <w:proofErr w:type="spellEnd"/>
+      <w:r>
+        <w:rPr>
+          <w:rFonts w:ascii="Consolas" w:eastAsia="Times New Roman" w:hAnsi="Consolas" w:cs="Times New Roman"/>
+          <w:color w:val="FFFFFF"/>
+          <w:sz w:val="21"/>
+          <w:szCs w:val="21"/>
+        </w:rPr>
+        <w:t xml:space="preserve"> all"</w:t>
+      </w:r>
+    </w:p>
+    <w:p>
+      <w:pPr>
+        <w:shd w:val="clear" w:color="auto" w:fill="002240"/>
+        <w:spacing w:after="0" w:line="285" w:lineRule="atLeast"/>
+        <w:rPr>
+          <w:rFonts w:ascii="Consolas" w:eastAsia="Times New Roman" w:hAnsi="Consolas" w:cs="Times New Roman"/>
+          <w:color w:val="FFFFFF"/>
+          <w:sz w:val="21"/>
+          <w:szCs w:val="21"/>
+        </w:rPr>
+      </w:pPr>
+      <w:r>
+        <w:rPr>
+          <w:rFonts w:ascii="Consolas" w:eastAsia="Times New Roman" w:hAnsi="Consolas" w:cs="Times New Roman"/>
+          <w:color w:val="FFFFFF"/>
+          <w:sz w:val="21"/>
+          <w:szCs w:val="21"/>
+        </w:rPr>
+        <w:t xml:space="preserve">  ]</w:t>
+      </w:r>
+    </w:p>
+    <w:p>
+      <w:pPr>
+        <w:shd w:val="clear" w:color="auto" w:fill="002240"/>
+        <w:spacing w:after="0" w:line="285" w:lineRule="atLeast"/>
+        <w:rPr>
+          <w:rFonts w:ascii="Consolas" w:eastAsia="Times New Roman" w:hAnsi="Consolas" w:cs="Times New Roman"/>
+          <w:color w:val="FFFFFF"/>
+          <w:sz w:val="21"/>
+          <w:szCs w:val="21"/>
+        </w:rPr>
+      </w:pPr>
+      <w:r>
+        <w:rPr>
+          <w:rFonts w:ascii="Consolas" w:eastAsia="Times New Roman" w:hAnsi="Consolas" w:cs="Times New Roman"/>
+          <w:color w:val="FFFFFF"/>
+          <w:sz w:val="21"/>
+          <w:szCs w:val="21"/>
+        </w:rPr>
+        <w:t>}</w:t>
+      </w:r>
+    </w:p>
+    <w:p/>
+    <w:p>
+      <w:pPr>
+        <w:pStyle w:val="Heading3"/>
+        <w:shd w:val="clear" w:color="auto" w:fill="FFFFFF"/>
+        <w:ind w:firstLine="720"/>
+        <w:rPr>
+          <w:rFonts w:ascii="Segoe UI" w:hAnsi="Segoe UI" w:cs="Segoe UI"/>
+          <w:b/>
+        </w:rPr>
+      </w:pPr>
+      <w:r>
+        <w:rPr>
+          <w:rFonts w:ascii="Segoe UI" w:hAnsi="Segoe UI" w:cs="Segoe UI"/>
+          <w:b/>
+        </w:rPr>
+        <w:t xml:space="preserve">4. Setup source to </w:t>
+      </w:r>
+      <w:proofErr w:type="spellStart"/>
+      <w:r>
+        <w:rPr>
+          <w:rFonts w:ascii="Segoe UI" w:hAnsi="Segoe UI" w:cs="Segoe UI"/>
+          <w:b/>
+        </w:rPr>
+        <w:t>gh</w:t>
+      </w:r>
+      <w:proofErr w:type="spellEnd"/>
+      <w:r>
+        <w:rPr>
+          <w:rFonts w:ascii="Segoe UI" w:hAnsi="Segoe UI" w:cs="Segoe UI"/>
+          <w:b/>
+        </w:rPr>
+        <w:t>-pages branch.</w:t>
+      </w:r>
+    </w:p>
+    <w:p>
+      <w:r>
+        <w:t>Go to your repository -&gt; Settings</w:t>
+      </w:r>
+    </w:p>
+    <w:p>
+      <w:pPr>
+        <w:tabs>
+          <w:tab w:val="left" w:pos="1485"/>
+        </w:tabs>
+      </w:pPr>
+    </w:p>
+    <w:p>
+      <w:pPr>
+        <w:tabs>
+          <w:tab w:val="left" w:pos="1485"/>
+        </w:tabs>
+      </w:pPr>
+      <w:r>
+        <w:rPr>
+          <w:noProof/>
+        </w:rPr>
+        <w:drawing>
+          <wp:inline distT="0" distB="0" distL="0" distR="0" wp14:anchorId="383B227B" wp14:editId="0DAEC19C">
+            <wp:extent cx="5553075" cy="2718084"/>
+            <wp:effectExtent l="0" t="0" r="0" b="6350"/>
+            <wp:docPr id="2" name="Picture 2"/>
+            <wp:cNvGraphicFramePr>
+              <a:graphicFrameLocks xmlns:a="http://schemas.openxmlformats.org/drawingml/2006/main" noChangeAspect="1"/>
+            </wp:cNvGraphicFramePr>
+            <a:graphic xmlns:a="http://schemas.openxmlformats.org/drawingml/2006/main">
+              <a:graphicData uri="http://schemas.openxmlformats.org/drawingml/2006/picture">
+                <pic:pic xmlns:pic="http://schemas.openxmlformats.org/drawingml/2006/picture">
+                  <pic:nvPicPr>
+                    <pic:cNvPr id="0" name="Picture 3"/>
+                    <pic:cNvPicPr>
+                      <a:picLocks noChangeAspect="1" noChangeArrowheads="1"/>
+                    </pic:cNvPicPr>
+                  </pic:nvPicPr>
+                  <pic:blipFill>
+                    <a:blip r:embed="rId14">
+                      <a:extLst>
+                        <a:ext uri="{28A0092B-C50C-407E-A947-70E740481C1C}">
+                          <a14:useLocalDpi xmlns:a14="http://schemas.microsoft.com/office/drawing/2010/main" val="0"/>
+                        </a:ext>
+                      </a:extLst>
+                    </a:blip>
+                    <a:srcRect/>
+                    <a:stretch>
+                      <a:fillRect/>
+                    </a:stretch>
+                  </pic:blipFill>
+                  <pic:spPr bwMode="auto">
+                    <a:xfrm>
+                      <a:off x="0" y="0"/>
+                      <a:ext cx="5569964" cy="2726351"/>
+                    </a:xfrm>
+                    <a:prstGeom prst="rect">
+                      <a:avLst/>
+                    </a:prstGeom>
+                    <a:noFill/>
+                    <a:ln>
+                      <a:noFill/>
+                    </a:ln>
+                  </pic:spPr>
+                </pic:pic>
+              </a:graphicData>
+            </a:graphic>
+          </wp:inline>
+        </w:drawing>
+      </w:r>
+    </w:p>
+    <w:p>
+      <w:pPr>
+        <w:tabs>
+          <w:tab w:val="left" w:pos="1485"/>
+        </w:tabs>
+      </w:pPr>
+      <w:r>
+        <w:t xml:space="preserve">Click on given </w:t>
+      </w:r>
+      <w:proofErr w:type="spellStart"/>
+      <w:r>
+        <w:t>url</w:t>
+      </w:r>
+      <w:proofErr w:type="spellEnd"/>
+      <w:r>
+        <w:t xml:space="preserve"> to see your webpage</w:t>
+      </w:r>
+      <w:bookmarkStart w:id="0" w:name="_GoBack"/>
+      <w:bookmarkEnd w:id="0"/>
     </w:p>
     <w:sectPr>
       <w:pgSz w:w="12240" w:h="15840"/>
@@ -3609,16 +6476,16 @@
 <file path=word/numbering.xml><?xml version="1.0" encoding="utf-8"?>
 <w:numbering xmlns:wpc="http://schemas.microsoft.com/office/word/2010/wordprocessingCanvas" xmlns:cx="http://schemas.microsoft.com/office/drawing/2014/chartex" xmlns:cx1="http://schemas.microsoft.com/office/drawing/2015/9/8/chartex" xmlns:cx2="http://schemas.microsoft.com/office/drawing/2015/10/21/chartex" xmlns:cx3="http://schemas.microsoft.com/office/drawing/2016/5/9/chartex" xmlns:cx4="http://schemas.microsoft.com/office/drawing/2016/5/10/chartex" xmlns:cx5="http://schemas.microsoft.com/office/drawing/2016/5/11/chartex" xmlns:cx6="http://schemas.microsoft.com/office/drawing/2016/5/12/chartex" xmlns:cx7="http://schemas.microsoft.com/office/drawing/2016/5/13/chartex" xmlns:cx8="http://schemas.microsoft.com/office/drawing/2016/5/14/chartex" xmlns:mc="http://schemas.openxmlformats.org/markup-compatibility/2006" xmlns:aink="http://schemas.microsoft.com/office/drawing/2016/ink" xmlns:am3d="http://schemas.microsoft.com/office/drawing/2017/model3d" xmlns:o="urn:schemas-microsoft-com:office:office" xmlns:r="http://schemas.openxmlformats.org/officeDocument/2006/relationships" xmlns:m="http://schemas.openxmlformats.org/officeDocument/2006/math" xmlns:v="urn:schemas-microsoft-com:vml" xmlns:wp14="http://schemas.microsoft.com/office/word/2010/wordprocessingDrawing" xmlns:wp="http://schemas.openxmlformats.org/drawingml/2006/wordprocessingDrawing" xmlns:w10="urn:schemas-microsoft-com:office:word" xmlns:w="http://schemas.openxmlformats.org/wordprocessingml/2006/main" xmlns:w14="http://schemas.microsoft.com/office/word/2010/wordml" xmlns:w15="http://schemas.microsoft.com/office/word/2012/wordml" xmlns:w16cid="http://schemas.microsoft.com/office/word/2016/wordml/cid" xmlns:w16se="http://schemas.microsoft.com/office/word/2015/wordml/symex" xmlns:wpg="http://schemas.microsoft.com/office/word/2010/wordprocessingGroup" xmlns:wpi="http://schemas.microsoft.com/office/word/2010/wordprocessingInk" xmlns:wne="http://schemas.microsoft.com/office/word/2006/wordml" xmlns:wps="http://schemas.microsoft.com/office/word/2010/wordprocessingShape" mc:Ignorable="w14 w15 w16se w16cid wp14">
   <w:abstractNum w:abstractNumId="0" w15:restartNumberingAfterBreak="0">
-    <w:nsid w:val="281F5676"/>
+    <w:nsid w:val="1B572088"/>
     <w:multiLevelType w:val="hybridMultilevel"/>
-    <w:tmpl w:val="46DE217C"/>
+    <w:tmpl w:val="702EF8EC"/>
     <w:lvl w:ilvl="0" w:tplc="0409000F">
       <w:start w:val="1"/>
       <w:numFmt w:val="decimal"/>
       <w:lvlText w:val="%1."/>
       <w:lvlJc w:val="left"/>
       <w:pPr>
-        <w:ind w:left="720" w:hanging="360"/>
+        <w:ind w:left="360" w:hanging="360"/>
       </w:pPr>
       <w:rPr>
         <w:rFonts w:hint="default"/>
@@ -3630,7 +6497,7 @@
       <w:lvlText w:val="%2."/>
       <w:lvlJc w:val="left"/>
       <w:pPr>
-        <w:ind w:left="1440" w:hanging="360"/>
+        <w:ind w:left="1080" w:hanging="360"/>
       </w:pPr>
     </w:lvl>
     <w:lvl w:ilvl="2" w:tplc="0409001B" w:tentative="1">
@@ -3639,7 +6506,7 @@
       <w:lvlText w:val="%3."/>
       <w:lvlJc w:val="right"/>
       <w:pPr>
-        <w:ind w:left="2160" w:hanging="180"/>
+        <w:ind w:left="1800" w:hanging="180"/>
       </w:pPr>
     </w:lvl>
     <w:lvl w:ilvl="3" w:tplc="0409000F" w:tentative="1">
@@ -3648,7 +6515,7 @@
       <w:lvlText w:val="%4."/>
       <w:lvlJc w:val="left"/>
       <w:pPr>
-        <w:ind w:left="2880" w:hanging="360"/>
+        <w:ind w:left="2520" w:hanging="360"/>
       </w:pPr>
     </w:lvl>
     <w:lvl w:ilvl="4" w:tplc="04090019" w:tentative="1">
@@ -3657,7 +6524,7 @@
       <w:lvlText w:val="%5."/>
       <w:lvlJc w:val="left"/>
       <w:pPr>
-        <w:ind w:left="3600" w:hanging="360"/>
+        <w:ind w:left="3240" w:hanging="360"/>
       </w:pPr>
     </w:lvl>
     <w:lvl w:ilvl="5" w:tplc="0409001B" w:tentative="1">
@@ -3666,7 +6533,7 @@
       <w:lvlText w:val="%6."/>
       <w:lvlJc w:val="right"/>
       <w:pPr>
-        <w:ind w:left="4320" w:hanging="180"/>
+        <w:ind w:left="3960" w:hanging="180"/>
       </w:pPr>
     </w:lvl>
     <w:lvl w:ilvl="6" w:tplc="0409000F" w:tentative="1">
@@ -3675,7 +6542,7 @@
       <w:lvlText w:val="%7."/>
       <w:lvlJc w:val="left"/>
       <w:pPr>
-        <w:ind w:left="5040" w:hanging="360"/>
+        <w:ind w:left="4680" w:hanging="360"/>
       </w:pPr>
     </w:lvl>
     <w:lvl w:ilvl="7" w:tplc="04090019" w:tentative="1">
@@ -3684,7 +6551,7 @@
       <w:lvlText w:val="%8."/>
       <w:lvlJc w:val="left"/>
       <w:pPr>
-        <w:ind w:left="5760" w:hanging="360"/>
+        <w:ind w:left="5400" w:hanging="360"/>
       </w:pPr>
     </w:lvl>
     <w:lvl w:ilvl="8" w:tplc="0409001B" w:tentative="1">
@@ -3693,11 +6560,100 @@
       <w:lvlText w:val="%9."/>
       <w:lvlJc w:val="right"/>
       <w:pPr>
-        <w:ind w:left="6480" w:hanging="180"/>
+        <w:ind w:left="6120" w:hanging="180"/>
       </w:pPr>
     </w:lvl>
   </w:abstractNum>
   <w:abstractNum w:abstractNumId="1" w15:restartNumberingAfterBreak="0">
+    <w:nsid w:val="281F5676"/>
+    <w:multiLevelType w:val="hybridMultilevel"/>
+    <w:tmpl w:val="46DE217C"/>
+    <w:lvl w:ilvl="0" w:tplc="0409000F">
+      <w:start w:val="1"/>
+      <w:numFmt w:val="decimal"/>
+      <w:lvlText w:val="%1."/>
+      <w:lvlJc w:val="left"/>
+      <w:pPr>
+        <w:ind w:left="720" w:hanging="360"/>
+      </w:pPr>
+      <w:rPr>
+        <w:rFonts w:hint="default"/>
+      </w:rPr>
+    </w:lvl>
+    <w:lvl w:ilvl="1" w:tplc="04090019" w:tentative="1">
+      <w:start w:val="1"/>
+      <w:numFmt w:val="lowerLetter"/>
+      <w:lvlText w:val="%2."/>
+      <w:lvlJc w:val="left"/>
+      <w:pPr>
+        <w:ind w:left="1440" w:hanging="360"/>
+      </w:pPr>
+    </w:lvl>
+    <w:lvl w:ilvl="2" w:tplc="0409001B" w:tentative="1">
+      <w:start w:val="1"/>
+      <w:numFmt w:val="lowerRoman"/>
+      <w:lvlText w:val="%3."/>
+      <w:lvlJc w:val="right"/>
+      <w:pPr>
+        <w:ind w:left="2160" w:hanging="180"/>
+      </w:pPr>
+    </w:lvl>
+    <w:lvl w:ilvl="3" w:tplc="0409000F" w:tentative="1">
+      <w:start w:val="1"/>
+      <w:numFmt w:val="decimal"/>
+      <w:lvlText w:val="%4."/>
+      <w:lvlJc w:val="left"/>
+      <w:pPr>
+        <w:ind w:left="2880" w:hanging="360"/>
+      </w:pPr>
+    </w:lvl>
+    <w:lvl w:ilvl="4" w:tplc="04090019" w:tentative="1">
+      <w:start w:val="1"/>
+      <w:numFmt w:val="lowerLetter"/>
+      <w:lvlText w:val="%5."/>
+      <w:lvlJc w:val="left"/>
+      <w:pPr>
+        <w:ind w:left="3600" w:hanging="360"/>
+      </w:pPr>
+    </w:lvl>
+    <w:lvl w:ilvl="5" w:tplc="0409001B" w:tentative="1">
+      <w:start w:val="1"/>
+      <w:numFmt w:val="lowerRoman"/>
+      <w:lvlText w:val="%6."/>
+      <w:lvlJc w:val="right"/>
+      <w:pPr>
+        <w:ind w:left="4320" w:hanging="180"/>
+      </w:pPr>
+    </w:lvl>
+    <w:lvl w:ilvl="6" w:tplc="0409000F" w:tentative="1">
+      <w:start w:val="1"/>
+      <w:numFmt w:val="decimal"/>
+      <w:lvlText w:val="%7."/>
+      <w:lvlJc w:val="left"/>
+      <w:pPr>
+        <w:ind w:left="5040" w:hanging="360"/>
+      </w:pPr>
+    </w:lvl>
+    <w:lvl w:ilvl="7" w:tplc="04090019" w:tentative="1">
+      <w:start w:val="1"/>
+      <w:numFmt w:val="lowerLetter"/>
+      <w:lvlText w:val="%8."/>
+      <w:lvlJc w:val="left"/>
+      <w:pPr>
+        <w:ind w:left="5760" w:hanging="360"/>
+      </w:pPr>
+    </w:lvl>
+    <w:lvl w:ilvl="8" w:tplc="0409001B" w:tentative="1">
+      <w:start w:val="1"/>
+      <w:numFmt w:val="lowerRoman"/>
+      <w:lvlText w:val="%9."/>
+      <w:lvlJc w:val="right"/>
+      <w:pPr>
+        <w:ind w:left="6480" w:hanging="180"/>
+      </w:pPr>
+    </w:lvl>
+  </w:abstractNum>
+  <w:abstractNum w:abstractNumId="2" w15:restartNumberingAfterBreak="0">
     <w:nsid w:val="3451358D"/>
     <w:multiLevelType w:val="hybridMultilevel"/>
     <w:tmpl w:val="3CF6377E"/>
@@ -3786,7 +6742,7 @@
       </w:pPr>
     </w:lvl>
   </w:abstractNum>
-  <w:abstractNum w:abstractNumId="2" w15:restartNumberingAfterBreak="0">
+  <w:abstractNum w:abstractNumId="3" w15:restartNumberingAfterBreak="0">
     <w:nsid w:val="6214543F"/>
     <w:multiLevelType w:val="hybridMultilevel"/>
     <w:tmpl w:val="EBD25C26"/>
@@ -3875,7 +6831,7 @@
       </w:pPr>
     </w:lvl>
   </w:abstractNum>
-  <w:abstractNum w:abstractNumId="3" w15:restartNumberingAfterBreak="0">
+  <w:abstractNum w:abstractNumId="4" w15:restartNumberingAfterBreak="0">
     <w:nsid w:val="621A5332"/>
     <w:multiLevelType w:val="hybridMultilevel"/>
     <w:tmpl w:val="EBD25C26"/>
@@ -3965,28 +6921,22 @@
     </w:lvl>
   </w:abstractNum>
   <w:num w:numId="1">
+    <w:abstractNumId w:val="2"/>
+  </w:num>
+  <w:num w:numId="2">
     <w:abstractNumId w:val="1"/>
   </w:num>
-  <w:num w:numId="2">
-    <w:abstractNumId w:val="0"/>
-  </w:num>
   <w:num w:numId="3">
-    <w:abstractNumId w:val="1"/>
-    <w:lvlOverride w:ilvl="0"/>
-    <w:lvlOverride w:ilvl="1"/>
-    <w:lvlOverride w:ilvl="2"/>
-    <w:lvlOverride w:ilvl="3"/>
-    <w:lvlOverride w:ilvl="4"/>
-    <w:lvlOverride w:ilvl="5"/>
-    <w:lvlOverride w:ilvl="6"/>
-    <w:lvlOverride w:ilvl="7"/>
-    <w:lvlOverride w:ilvl="8"/>
+    <w:abstractNumId w:val="2"/>
   </w:num>
   <w:num w:numId="4">
+    <w:abstractNumId w:val="4"/>
+  </w:num>
+  <w:num w:numId="5">
     <w:abstractNumId w:val="3"/>
   </w:num>
-  <w:num w:numId="5">
-    <w:abstractNumId w:val="2"/>
+  <w:num w:numId="6">
+    <w:abstractNumId w:val="0"/>
   </w:num>
 </w:numbering>
 </file>
@@ -4114,6 +7064,7 @@
     <w:lsdException w:name="HTML Sample" w:semiHidden="1" w:unhideWhenUsed="1"/>
     <w:lsdException w:name="HTML Typewriter" w:semiHidden="1" w:unhideWhenUsed="1"/>
     <w:lsdException w:name="HTML Variable" w:semiHidden="1" w:unhideWhenUsed="1"/>
+    <w:lsdException w:name="Normal Table" w:semiHidden="1" w:unhideWhenUsed="1"/>
     <w:lsdException w:name="annotation subject" w:semiHidden="1" w:unhideWhenUsed="1"/>
     <w:lsdException w:name="No List" w:semiHidden="1" w:unhideWhenUsed="1"/>
     <w:lsdException w:name="Outline List 1" w:semiHidden="1" w:unhideWhenUsed="1"/>
@@ -4160,8 +7111,10 @@
     <w:lsdException w:name="Table Subtle 2" w:semiHidden="1" w:unhideWhenUsed="1"/>
     <w:lsdException w:name="Table Web 1" w:semiHidden="1" w:unhideWhenUsed="1"/>
     <w:lsdException w:name="Table Web 2" w:semiHidden="1" w:unhideWhenUsed="1"/>
+    <w:lsdException w:name="Table Web 3" w:semiHidden="1" w:unhideWhenUsed="1"/>
     <w:lsdException w:name="Balloon Text" w:semiHidden="1" w:unhideWhenUsed="1"/>
     <w:lsdException w:name="Table Grid" w:uiPriority="39"/>
+    <w:lsdException w:name="Table Theme" w:semiHidden="1" w:unhideWhenUsed="1"/>
     <w:lsdException w:name="Placeholder Text" w:semiHidden="1"/>
     <w:lsdException w:name="No Spacing" w:uiPriority="1" w:qFormat="1"/>
     <w:lsdException w:name="Light Shading" w:uiPriority="60"/>
@@ -4387,6 +7340,29 @@
     <w:name w:val="Normal"/>
     <w:qFormat/>
   </w:style>
+  <w:style w:type="paragraph" w:styleId="Heading3">
+    <w:name w:val="heading 3"/>
+    <w:basedOn w:val="Normal"/>
+    <w:next w:val="Normal"/>
+    <w:link w:val="Heading3Char"/>
+    <w:uiPriority w:val="9"/>
+    <w:semiHidden/>
+    <w:unhideWhenUsed/>
+    <w:qFormat/>
+    <w:rsid w:val="00D95E96"/>
+    <w:pPr>
+      <w:keepNext/>
+      <w:keepLines/>
+      <w:spacing w:before="40" w:after="0"/>
+      <w:outlineLvl w:val="2"/>
+    </w:pPr>
+    <w:rPr>
+      <w:rFonts w:asciiTheme="majorHAnsi" w:eastAsiaTheme="majorEastAsia" w:hAnsiTheme="majorHAnsi" w:cstheme="majorBidi"/>
+      <w:color w:val="1F3763" w:themeColor="accent1" w:themeShade="7F"/>
+      <w:sz w:val="24"/>
+      <w:szCs w:val="24"/>
+    </w:rPr>
+  </w:style>
   <w:style w:type="paragraph" w:styleId="Heading4">
     <w:name w:val="heading 4"/>
     <w:basedOn w:val="Normal"/>
@@ -4607,6 +7583,50 @@
     <w:name w:val="keyword"/>
     <w:basedOn w:val="DefaultParagraphFont"/>
     <w:rsid w:val="006F4EEA"/>
+  </w:style>
+  <w:style w:type="character" w:customStyle="1" w:styleId="Heading3Char">
+    <w:name w:val="Heading 3 Char"/>
+    <w:basedOn w:val="DefaultParagraphFont"/>
+    <w:link w:val="Heading3"/>
+    <w:uiPriority w:val="9"/>
+    <w:semiHidden/>
+    <w:rsid w:val="00D95E96"/>
+    <w:rPr>
+      <w:rFonts w:asciiTheme="majorHAnsi" w:eastAsiaTheme="majorEastAsia" w:hAnsiTheme="majorHAnsi" w:cstheme="majorBidi"/>
+      <w:color w:val="1F3763" w:themeColor="accent1" w:themeShade="7F"/>
+      <w:sz w:val="24"/>
+      <w:szCs w:val="24"/>
+    </w:rPr>
+  </w:style>
+  <w:style w:type="paragraph" w:styleId="BalloonText">
+    <w:name w:val="Balloon Text"/>
+    <w:basedOn w:val="Normal"/>
+    <w:link w:val="BalloonTextChar"/>
+    <w:uiPriority w:val="99"/>
+    <w:semiHidden/>
+    <w:unhideWhenUsed/>
+    <w:rsid w:val="00D95E96"/>
+    <w:pPr>
+      <w:spacing w:after="0" w:line="240" w:lineRule="auto"/>
+    </w:pPr>
+    <w:rPr>
+      <w:rFonts w:ascii="Segoe UI" w:hAnsi="Segoe UI" w:cs="Segoe UI"/>
+      <w:sz w:val="18"/>
+      <w:szCs w:val="18"/>
+    </w:rPr>
+  </w:style>
+  <w:style w:type="character" w:customStyle="1" w:styleId="BalloonTextChar">
+    <w:name w:val="Balloon Text Char"/>
+    <w:basedOn w:val="DefaultParagraphFont"/>
+    <w:link w:val="BalloonText"/>
+    <w:uiPriority w:val="99"/>
+    <w:semiHidden/>
+    <w:rsid w:val="00D95E96"/>
+    <w:rPr>
+      <w:rFonts w:ascii="Segoe UI" w:hAnsi="Segoe UI" w:cs="Segoe UI"/>
+      <w:sz w:val="18"/>
+      <w:szCs w:val="18"/>
+    </w:rPr>
   </w:style>
 </w:styles>
 </file>
@@ -4877,7 +7897,7 @@
 </file>
 
 <file path=customXml/itemProps1.xml><?xml version="1.0" encoding="utf-8"?>
-<ds:datastoreItem xmlns:ds="http://schemas.openxmlformats.org/officeDocument/2006/customXml" ds:itemID="{F7097A51-90B7-4F2B-B31E-9DF62A208346}">
+<ds:datastoreItem xmlns:ds="http://schemas.openxmlformats.org/officeDocument/2006/customXml" ds:itemID="{A7829734-1523-4718-B7F3-13DBFC45A485}">
   <ds:schemaRefs>
     <ds:schemaRef ds:uri="http://schemas.openxmlformats.org/officeDocument/2006/bibliography"/>
   </ds:schemaRefs>

</xml_diff>